<commit_message>
Config Docker compose and Upload new script db
</commit_message>
<xml_diff>
--- a/OASIP-Back-end.docx
+++ b/OASIP-Back-end.docx
@@ -55,24 +55,6 @@
         <w:t>End-point</w:t>
       </w:r>
       <w:proofErr w:type="gramEnd"/>
-      <w:r>
-        <w:rPr>
-          <w:rFonts w:ascii="TH SarabunPSK" w:hAnsi="TH SarabunPSK" w:cs="TH SarabunPSK" w:hint="cs"/>
-          <w:sz w:val="32"/>
-          <w:szCs w:val="40"/>
-        </w:rPr>
-        <w:t xml:space="preserve"> </w:t>
-      </w:r>
-      <w:proofErr w:type="spellStart"/>
-      <w:r>
-        <w:rPr>
-          <w:rFonts w:ascii="TH SarabunPSK" w:hAnsi="TH SarabunPSK" w:cs="TH SarabunPSK" w:hint="cs"/>
-          <w:sz w:val="32"/>
-          <w:szCs w:val="40"/>
-        </w:rPr>
-        <w:t>Url</w:t>
-      </w:r>
-      <w:proofErr w:type="spellEnd"/>
     </w:p>
     <w:tbl>
       <w:tblPr>
@@ -2216,24 +2198,33 @@
           <w:szCs w:val="40"/>
         </w:rPr>
       </w:pPr>
-      <w:r>
+      <w:proofErr w:type="spellStart"/>
+      <w:r>
+        <w:rPr>
+          <w:rFonts w:ascii="TH SarabunPSK" w:hAnsi="TH SarabunPSK" w:cs="TH SarabunPSK"/>
+          <w:sz w:val="32"/>
+          <w:szCs w:val="40"/>
+        </w:rPr>
+        <w:lastRenderedPageBreak/>
+        <w:t>BookingDTO</w:t>
+      </w:r>
+      <w:proofErr w:type="spellEnd"/>
+    </w:p>
+    <w:p>
+      <w:pPr>
         <w:rPr>
           <w:noProof/>
         </w:rPr>
-        <w:lastRenderedPageBreak/>
+      </w:pPr>
+      <w:r>
+        <w:rPr>
+          <w:noProof/>
+        </w:rPr>
         <w:drawing>
-          <wp:anchor distT="0" distB="0" distL="114300" distR="114300" simplePos="0" relativeHeight="251661312" behindDoc="0" locked="0" layoutInCell="1" allowOverlap="1" wp14:anchorId="2985DBD2" wp14:editId="052156A7">
-            <wp:simplePos x="0" y="0"/>
-            <wp:positionH relativeFrom="margin">
-              <wp:align>left</wp:align>
-            </wp:positionH>
-            <wp:positionV relativeFrom="paragraph">
-              <wp:posOffset>388621</wp:posOffset>
-            </wp:positionV>
-            <wp:extent cx="4770120" cy="4152960"/>
+          <wp:inline distT="0" distB="0" distL="0" distR="0" wp14:anchorId="07AA40AA" wp14:editId="6910ECC2">
+            <wp:extent cx="5501640" cy="7055377"/>
             <wp:effectExtent l="0" t="0" r="0" b="0"/>
-            <wp:wrapNone/>
-            <wp:docPr id="1" name="Picture 1" descr="Text&#10;&#10;Description automatically generated"/>
+            <wp:docPr id="7" name="Picture 7" descr="Text&#10;&#10;Description automatically generated"/>
             <wp:cNvGraphicFramePr>
               <a:graphicFrameLocks xmlns:a="http://schemas.openxmlformats.org/drawingml/2006/main" noChangeAspect="1"/>
             </wp:cNvGraphicFramePr>
@@ -2241,166 +2232,330 @@
               <a:graphicData uri="http://schemas.openxmlformats.org/drawingml/2006/picture">
                 <pic:pic xmlns:pic="http://schemas.openxmlformats.org/drawingml/2006/picture">
                   <pic:nvPicPr>
-                    <pic:cNvPr id="1" name="Picture 1" descr="Text&#10;&#10;Description automatically generated"/>
-                    <pic:cNvPicPr/>
+                    <pic:cNvPr id="7" name="Picture 7" descr="Text&#10;&#10;Description automatically generated"/>
+                    <pic:cNvPicPr>
+                      <a:picLocks noChangeAspect="1" noChangeArrowheads="1"/>
+                    </pic:cNvPicPr>
                   </pic:nvPicPr>
                   <pic:blipFill>
-                    <a:blip r:embed="rId4">
+                    <a:blip r:embed="rId4" cstate="print">
                       <a:extLst>
                         <a:ext uri="{28A0092B-C50C-407E-A947-70E740481C1C}">
                           <a14:useLocalDpi xmlns:a14="http://schemas.microsoft.com/office/drawing/2010/main" val="0"/>
                         </a:ext>
                       </a:extLst>
                     </a:blip>
+                    <a:srcRect/>
                     <a:stretch>
                       <a:fillRect/>
                     </a:stretch>
                   </pic:blipFill>
-                  <pic:spPr>
+                  <pic:spPr bwMode="auto">
                     <a:xfrm>
                       <a:off x="0" y="0"/>
-                      <a:ext cx="4770120" cy="4152960"/>
+                      <a:ext cx="5515792" cy="7073526"/>
                     </a:xfrm>
                     <a:prstGeom prst="rect">
                       <a:avLst/>
                     </a:prstGeom>
+                    <a:noFill/>
+                    <a:ln>
+                      <a:noFill/>
+                    </a:ln>
                   </pic:spPr>
                 </pic:pic>
               </a:graphicData>
             </a:graphic>
-            <wp14:sizeRelH relativeFrom="margin">
-              <wp14:pctWidth>0</wp14:pctWidth>
-            </wp14:sizeRelH>
-            <wp14:sizeRelV relativeFrom="margin">
-              <wp14:pctHeight>0</wp14:pctHeight>
-            </wp14:sizeRelV>
-          </wp:anchor>
+          </wp:inline>
         </w:drawing>
       </w:r>
+    </w:p>
+    <w:p>
+      <w:pPr>
+        <w:rPr>
+          <w:rFonts w:ascii="TH SarabunPSK" w:hAnsi="TH SarabunPSK" w:cs="TH SarabunPSK" w:hint="cs"/>
+          <w:sz w:val="32"/>
+          <w:szCs w:val="32"/>
+        </w:rPr>
+      </w:pPr>
+      <w:r>
+        <w:rPr>
+          <w:rFonts w:ascii="TH SarabunPSK" w:hAnsi="TH SarabunPSK" w:cs="TH SarabunPSK" w:hint="cs"/>
+          <w:sz w:val="32"/>
+          <w:szCs w:val="32"/>
+          <w:cs/>
+        </w:rPr>
+        <w:t>ตัว</w:t>
+      </w:r>
+      <w:r>
+        <w:rPr>
+          <w:rFonts w:ascii="TH SarabunPSK" w:hAnsi="TH SarabunPSK" w:cs="TH SarabunPSK"/>
+          <w:sz w:val="32"/>
+          <w:szCs w:val="32"/>
+        </w:rPr>
+        <w:t xml:space="preserve"> </w:t>
+      </w:r>
       <w:proofErr w:type="spellStart"/>
       <w:r>
         <w:rPr>
           <w:rFonts w:ascii="TH SarabunPSK" w:hAnsi="TH SarabunPSK" w:cs="TH SarabunPSK"/>
           <w:sz w:val="32"/>
-          <w:szCs w:val="40"/>
-        </w:rPr>
-        <w:t>BookingDTO</w:t>
+          <w:szCs w:val="32"/>
+        </w:rPr>
+        <w:t>Booking</w:t>
+      </w:r>
+      <w:r>
+        <w:rPr>
+          <w:rFonts w:ascii="TH SarabunPSK" w:hAnsi="TH SarabunPSK" w:cs="TH SarabunPSK"/>
+          <w:sz w:val="32"/>
+          <w:szCs w:val="32"/>
+        </w:rPr>
+        <w:t>DTO</w:t>
       </w:r>
       <w:proofErr w:type="spellEnd"/>
-    </w:p>
-    <w:p>
-      <w:pPr>
+      <w:r>
+        <w:rPr>
+          <w:rFonts w:ascii="TH SarabunPSK" w:hAnsi="TH SarabunPSK" w:cs="TH SarabunPSK"/>
+          <w:sz w:val="32"/>
+          <w:szCs w:val="32"/>
+        </w:rPr>
+        <w:t xml:space="preserve"> </w:t>
+      </w:r>
+      <w:r>
+        <w:rPr>
+          <w:rFonts w:ascii="TH SarabunPSK" w:hAnsi="TH SarabunPSK" w:cs="TH SarabunPSK" w:hint="cs"/>
+          <w:sz w:val="32"/>
+          <w:szCs w:val="32"/>
+          <w:cs/>
+        </w:rPr>
+        <w:t>มีการใส่</w:t>
+      </w:r>
+      <w:r>
+        <w:rPr>
+          <w:rFonts w:ascii="TH SarabunPSK" w:hAnsi="TH SarabunPSK" w:cs="TH SarabunPSK"/>
+          <w:sz w:val="32"/>
+          <w:szCs w:val="32"/>
+        </w:rPr>
+        <w:t xml:space="preserve"> validation </w:t>
+      </w:r>
+      <w:r>
+        <w:rPr>
+          <w:rFonts w:ascii="TH SarabunPSK" w:hAnsi="TH SarabunPSK" w:cs="TH SarabunPSK" w:hint="cs"/>
+          <w:sz w:val="32"/>
+          <w:szCs w:val="32"/>
+          <w:cs/>
+        </w:rPr>
+        <w:t>ต่าง</w:t>
+      </w:r>
+      <w:r>
+        <w:rPr>
+          <w:rFonts w:ascii="TH SarabunPSK" w:hAnsi="TH SarabunPSK" w:cs="TH SarabunPSK"/>
+          <w:sz w:val="32"/>
+          <w:szCs w:val="32"/>
+        </w:rPr>
+        <w:t xml:space="preserve"> </w:t>
+      </w:r>
+      <w:r>
+        <w:rPr>
+          <w:rFonts w:ascii="TH SarabunPSK" w:hAnsi="TH SarabunPSK" w:cs="TH SarabunPSK" w:hint="cs"/>
+          <w:sz w:val="32"/>
+          <w:szCs w:val="32"/>
+          <w:cs/>
+        </w:rPr>
+        <w:t>ๆ</w:t>
+      </w:r>
+      <w:r>
+        <w:rPr>
+          <w:rFonts w:ascii="TH SarabunPSK" w:hAnsi="TH SarabunPSK" w:cs="TH SarabunPSK"/>
+          <w:sz w:val="32"/>
+          <w:szCs w:val="32"/>
+        </w:rPr>
+        <w:t xml:space="preserve"> </w:t>
+      </w:r>
+      <w:r>
+        <w:rPr>
+          <w:rFonts w:ascii="TH SarabunPSK" w:hAnsi="TH SarabunPSK" w:cs="TH SarabunPSK" w:hint="cs"/>
+          <w:sz w:val="32"/>
+          <w:szCs w:val="32"/>
+          <w:cs/>
+        </w:rPr>
+        <w:t>จาก</w:t>
+      </w:r>
+      <w:r>
+        <w:rPr>
+          <w:rFonts w:ascii="TH SarabunPSK" w:hAnsi="TH SarabunPSK" w:cs="TH SarabunPSK"/>
+          <w:sz w:val="32"/>
+          <w:szCs w:val="32"/>
+        </w:rPr>
+        <w:t xml:space="preserve"> Dependency Spring-boot </w:t>
+      </w:r>
+      <w:r>
+        <w:rPr>
+          <w:rFonts w:ascii="TH SarabunPSK" w:hAnsi="TH SarabunPSK" w:cs="TH SarabunPSK" w:hint="cs"/>
+          <w:sz w:val="32"/>
+          <w:szCs w:val="32"/>
+          <w:cs/>
+        </w:rPr>
+        <w:t>เช่น การใส่</w:t>
+      </w:r>
+      <w:r>
+        <w:rPr>
+          <w:rFonts w:ascii="TH SarabunPSK" w:hAnsi="TH SarabunPSK" w:cs="TH SarabunPSK"/>
+          <w:sz w:val="32"/>
+          <w:szCs w:val="32"/>
+        </w:rPr>
+        <w:t xml:space="preserve"> </w:t>
+      </w:r>
+      <w:r>
+        <w:rPr>
+          <w:rFonts w:ascii="TH SarabunPSK" w:hAnsi="TH SarabunPSK" w:cs="TH SarabunPSK"/>
+          <w:sz w:val="32"/>
+          <w:szCs w:val="32"/>
+        </w:rPr>
+        <w:t>S</w:t>
+      </w:r>
+      <w:r>
+        <w:rPr>
+          <w:rFonts w:ascii="TH SarabunPSK" w:hAnsi="TH SarabunPSK" w:cs="TH SarabunPSK"/>
+          <w:sz w:val="32"/>
+          <w:szCs w:val="32"/>
+        </w:rPr>
+        <w:t xml:space="preserve">ize </w:t>
+      </w:r>
+      <w:r>
+        <w:rPr>
+          <w:rFonts w:ascii="TH SarabunPSK" w:hAnsi="TH SarabunPSK" w:cs="TH SarabunPSK" w:hint="cs"/>
+          <w:sz w:val="32"/>
+          <w:szCs w:val="32"/>
+          <w:cs/>
+        </w:rPr>
+        <w:t>เพื่อกำหนดจำนวน</w:t>
+      </w:r>
+      <w:r>
+        <w:rPr>
+          <w:rFonts w:ascii="TH SarabunPSK" w:hAnsi="TH SarabunPSK" w:cs="TH SarabunPSK" w:hint="cs"/>
+          <w:sz w:val="32"/>
+          <w:szCs w:val="32"/>
+          <w:cs/>
+        </w:rPr>
+        <w:t>คำของค่า</w:t>
+      </w:r>
+      <w:r>
+        <w:rPr>
+          <w:rFonts w:ascii="TH SarabunPSK" w:hAnsi="TH SarabunPSK" w:cs="TH SarabunPSK"/>
+          <w:sz w:val="32"/>
+          <w:szCs w:val="32"/>
+        </w:rPr>
+        <w:t xml:space="preserve"> String </w:t>
+      </w:r>
+      <w:r>
+        <w:rPr>
+          <w:rFonts w:ascii="TH SarabunPSK" w:hAnsi="TH SarabunPSK" w:cs="TH SarabunPSK" w:hint="cs"/>
+          <w:sz w:val="32"/>
+          <w:szCs w:val="32"/>
+          <w:cs/>
+        </w:rPr>
+        <w:t>ใส่</w:t>
+      </w:r>
+      <w:r>
+        <w:rPr>
+          <w:rFonts w:ascii="TH SarabunPSK" w:hAnsi="TH SarabunPSK" w:cs="TH SarabunPSK"/>
+          <w:sz w:val="32"/>
+          <w:szCs w:val="32"/>
+        </w:rPr>
+        <w:t xml:space="preserve"> </w:t>
+      </w:r>
+      <w:proofErr w:type="spellStart"/>
+      <w:r>
+        <w:rPr>
+          <w:rFonts w:ascii="TH SarabunPSK" w:hAnsi="TH SarabunPSK" w:cs="TH SarabunPSK"/>
+          <w:sz w:val="32"/>
+          <w:szCs w:val="32"/>
+        </w:rPr>
+        <w:t>NotNull</w:t>
+      </w:r>
+      <w:proofErr w:type="spellEnd"/>
+      <w:r>
+        <w:rPr>
+          <w:rFonts w:ascii="TH SarabunPSK" w:hAnsi="TH SarabunPSK" w:cs="TH SarabunPSK"/>
+          <w:sz w:val="32"/>
+          <w:szCs w:val="32"/>
+        </w:rPr>
+        <w:t xml:space="preserve"> </w:t>
+      </w:r>
+      <w:r>
+        <w:rPr>
+          <w:rFonts w:ascii="TH SarabunPSK" w:hAnsi="TH SarabunPSK" w:cs="TH SarabunPSK" w:hint="cs"/>
+          <w:sz w:val="32"/>
+          <w:szCs w:val="32"/>
+          <w:cs/>
+        </w:rPr>
+        <w:t>เพื่อไม่ให้</w:t>
+      </w:r>
+      <w:r>
+        <w:rPr>
+          <w:rFonts w:ascii="TH SarabunPSK" w:hAnsi="TH SarabunPSK" w:cs="TH SarabunPSK" w:hint="cs"/>
+          <w:sz w:val="32"/>
+          <w:szCs w:val="32"/>
+          <w:cs/>
+        </w:rPr>
+        <w:t>ค่านั้นเก็บค่าว่างปล่าว</w:t>
+      </w:r>
+      <w:r>
+        <w:rPr>
+          <w:rFonts w:ascii="TH SarabunPSK" w:hAnsi="TH SarabunPSK" w:cs="TH SarabunPSK"/>
+          <w:sz w:val="32"/>
+          <w:szCs w:val="32"/>
+        </w:rPr>
+        <w:t xml:space="preserve"> </w:t>
+      </w:r>
+      <w:r>
+        <w:rPr>
+          <w:rFonts w:ascii="TH SarabunPSK" w:hAnsi="TH SarabunPSK" w:cs="TH SarabunPSK" w:hint="cs"/>
+          <w:sz w:val="32"/>
+          <w:szCs w:val="32"/>
+          <w:cs/>
+        </w:rPr>
+        <w:t>เป็นต้น</w:t>
+      </w:r>
+    </w:p>
+    <w:p>
+      <w:pPr>
+        <w:rPr>
+          <w:rFonts w:ascii="TH SarabunPSK" w:hAnsi="TH SarabunPSK" w:cs="TH SarabunPSK"/>
+          <w:sz w:val="32"/>
+          <w:szCs w:val="40"/>
+        </w:rPr>
+      </w:pPr>
+      <w:proofErr w:type="spellStart"/>
+      <w:r>
+        <w:rPr>
+          <w:rFonts w:ascii="TH SarabunPSK" w:hAnsi="TH SarabunPSK" w:cs="TH SarabunPSK"/>
+          <w:sz w:val="32"/>
+          <w:szCs w:val="40"/>
+        </w:rPr>
+        <w:lastRenderedPageBreak/>
+        <w:t>CategoryDTO</w:t>
+      </w:r>
+      <w:proofErr w:type="spellEnd"/>
+    </w:p>
+    <w:p>
+      <w:pPr>
+        <w:rPr>
+          <w:rFonts w:ascii="TH SarabunPSK" w:hAnsi="TH SarabunPSK" w:cs="TH SarabunPSK"/>
+          <w:sz w:val="32"/>
+          <w:szCs w:val="40"/>
+        </w:rPr>
+      </w:pPr>
+      <w:r>
         <w:rPr>
           <w:noProof/>
         </w:rPr>
-      </w:pPr>
-    </w:p>
-    <w:p>
-      <w:pPr>
-        <w:rPr>
-          <w:rFonts w:ascii="TH SarabunPSK" w:hAnsi="TH SarabunPSK" w:cs="TH SarabunPSK"/>
-          <w:sz w:val="32"/>
-          <w:szCs w:val="40"/>
-        </w:rPr>
-      </w:pPr>
-    </w:p>
-    <w:p>
-      <w:pPr>
-        <w:rPr>
-          <w:rFonts w:ascii="TH SarabunPSK" w:hAnsi="TH SarabunPSK" w:cs="TH SarabunPSK"/>
-          <w:sz w:val="32"/>
-          <w:szCs w:val="40"/>
-        </w:rPr>
-      </w:pPr>
-    </w:p>
-    <w:p>
-      <w:pPr>
-        <w:rPr>
-          <w:rFonts w:ascii="TH SarabunPSK" w:hAnsi="TH SarabunPSK" w:cs="TH SarabunPSK"/>
-          <w:sz w:val="32"/>
-          <w:szCs w:val="40"/>
-        </w:rPr>
-      </w:pPr>
-    </w:p>
-    <w:p>
-      <w:pPr>
-        <w:rPr>
-          <w:rFonts w:ascii="TH SarabunPSK" w:hAnsi="TH SarabunPSK" w:cs="TH SarabunPSK"/>
-          <w:sz w:val="32"/>
-          <w:szCs w:val="40"/>
-        </w:rPr>
-      </w:pPr>
-    </w:p>
-    <w:p>
-      <w:pPr>
-        <w:rPr>
-          <w:rFonts w:ascii="TH SarabunPSK" w:hAnsi="TH SarabunPSK" w:cs="TH SarabunPSK"/>
-          <w:sz w:val="32"/>
-          <w:szCs w:val="40"/>
-        </w:rPr>
-      </w:pPr>
-    </w:p>
-    <w:p>
-      <w:pPr>
-        <w:rPr>
-          <w:rFonts w:ascii="TH SarabunPSK" w:hAnsi="TH SarabunPSK" w:cs="TH SarabunPSK"/>
-          <w:sz w:val="32"/>
-          <w:szCs w:val="40"/>
-        </w:rPr>
-      </w:pPr>
-    </w:p>
-    <w:p>
-      <w:pPr>
-        <w:rPr>
-          <w:rFonts w:ascii="TH SarabunPSK" w:hAnsi="TH SarabunPSK" w:cs="TH SarabunPSK"/>
-          <w:sz w:val="32"/>
-          <w:szCs w:val="40"/>
-        </w:rPr>
-      </w:pPr>
-    </w:p>
-    <w:p>
-      <w:pPr>
-        <w:rPr>
-          <w:rFonts w:ascii="TH SarabunPSK" w:hAnsi="TH SarabunPSK" w:cs="TH SarabunPSK"/>
-          <w:sz w:val="32"/>
-          <w:szCs w:val="40"/>
-        </w:rPr>
-      </w:pPr>
-    </w:p>
-    <w:p>
-      <w:pPr>
-        <w:rPr>
-          <w:rFonts w:ascii="TH SarabunPSK" w:hAnsi="TH SarabunPSK" w:cs="TH SarabunPSK"/>
-          <w:sz w:val="32"/>
-          <w:szCs w:val="40"/>
-        </w:rPr>
-      </w:pPr>
-    </w:p>
-    <w:p>
-      <w:pPr>
-        <w:rPr>
-          <w:rFonts w:ascii="TH SarabunPSK" w:hAnsi="TH SarabunPSK" w:cs="TH SarabunPSK"/>
-          <w:sz w:val="32"/>
-          <w:szCs w:val="40"/>
-        </w:rPr>
-      </w:pPr>
-      <w:r>
-        <w:rPr>
-          <w:noProof/>
-        </w:rPr>
         <w:drawing>
-          <wp:anchor distT="0" distB="0" distL="114300" distR="114300" simplePos="0" relativeHeight="251662336" behindDoc="0" locked="0" layoutInCell="1" allowOverlap="1" wp14:anchorId="51E565EF" wp14:editId="3B1673AC">
-            <wp:simplePos x="0" y="0"/>
-            <wp:positionH relativeFrom="margin">
-              <wp:align>right</wp:align>
-            </wp:positionH>
-            <wp:positionV relativeFrom="paragraph">
-              <wp:posOffset>367030</wp:posOffset>
-            </wp:positionV>
-            <wp:extent cx="5943600" cy="2546985"/>
-            <wp:effectExtent l="0" t="0" r="0" b="5715"/>
-            <wp:wrapNone/>
-            <wp:docPr id="5" name="Picture 5" descr="Text&#10;&#10;Description automatically generated"/>
+          <wp:inline distT="0" distB="0" distL="0" distR="0" wp14:anchorId="7032CED9" wp14:editId="47769B77">
+            <wp:extent cx="5935980" cy="4724400"/>
+            <wp:effectExtent l="0" t="0" r="0" b="0"/>
+            <wp:docPr id="25" name="Picture 25" descr="Text&#10;&#10;Description automatically generated"/>
             <wp:cNvGraphicFramePr>
               <a:graphicFrameLocks xmlns:a="http://schemas.openxmlformats.org/drawingml/2006/main" noChangeAspect="1"/>
             </wp:cNvGraphicFramePr>
@@ -2408,37 +2563,41 @@
               <a:graphicData uri="http://schemas.openxmlformats.org/drawingml/2006/picture">
                 <pic:pic xmlns:pic="http://schemas.openxmlformats.org/drawingml/2006/picture">
                   <pic:nvPicPr>
-                    <pic:cNvPr id="5" name="Picture 5" descr="Text&#10;&#10;Description automatically generated"/>
-                    <pic:cNvPicPr/>
+                    <pic:cNvPr id="25" name="Picture 25" descr="Text&#10;&#10;Description automatically generated"/>
+                    <pic:cNvPicPr>
+                      <a:picLocks noChangeAspect="1" noChangeArrowheads="1"/>
+                    </pic:cNvPicPr>
                   </pic:nvPicPr>
                   <pic:blipFill>
-                    <a:blip r:embed="rId5">
+                    <a:blip r:embed="rId5" cstate="print">
                       <a:extLst>
                         <a:ext uri="{28A0092B-C50C-407E-A947-70E740481C1C}">
                           <a14:useLocalDpi xmlns:a14="http://schemas.microsoft.com/office/drawing/2010/main" val="0"/>
                         </a:ext>
                       </a:extLst>
                     </a:blip>
+                    <a:srcRect/>
                     <a:stretch>
                       <a:fillRect/>
                     </a:stretch>
                   </pic:blipFill>
-                  <pic:spPr>
+                  <pic:spPr bwMode="auto">
                     <a:xfrm>
                       <a:off x="0" y="0"/>
-                      <a:ext cx="5943600" cy="2546985"/>
+                      <a:ext cx="5935980" cy="4724400"/>
                     </a:xfrm>
                     <a:prstGeom prst="rect">
                       <a:avLst/>
                     </a:prstGeom>
+                    <a:noFill/>
+                    <a:ln>
+                      <a:noFill/>
+                    </a:ln>
                   </pic:spPr>
                 </pic:pic>
               </a:graphicData>
             </a:graphic>
-            <wp14:sizeRelH relativeFrom="margin">
-              <wp14:pctWidth>0</wp14:pctWidth>
-            </wp14:sizeRelH>
-          </wp:anchor>
+          </wp:inline>
         </w:drawing>
       </w:r>
     </w:p>
@@ -2447,70 +2606,6 @@
         <w:rPr>
           <w:rFonts w:ascii="TH SarabunPSK" w:hAnsi="TH SarabunPSK" w:cs="TH SarabunPSK"/>
           <w:sz w:val="32"/>
-          <w:szCs w:val="40"/>
-        </w:rPr>
-      </w:pPr>
-    </w:p>
-    <w:p>
-      <w:pPr>
-        <w:rPr>
-          <w:rFonts w:ascii="TH SarabunPSK" w:hAnsi="TH SarabunPSK" w:cs="TH SarabunPSK"/>
-          <w:sz w:val="32"/>
-          <w:szCs w:val="40"/>
-        </w:rPr>
-      </w:pPr>
-    </w:p>
-    <w:p>
-      <w:pPr>
-        <w:rPr>
-          <w:rFonts w:ascii="TH SarabunPSK" w:hAnsi="TH SarabunPSK" w:cs="TH SarabunPSK"/>
-          <w:sz w:val="32"/>
-          <w:szCs w:val="40"/>
-        </w:rPr>
-      </w:pPr>
-    </w:p>
-    <w:p>
-      <w:pPr>
-        <w:rPr>
-          <w:rFonts w:ascii="TH SarabunPSK" w:hAnsi="TH SarabunPSK" w:cs="TH SarabunPSK"/>
-          <w:sz w:val="32"/>
-          <w:szCs w:val="40"/>
-        </w:rPr>
-      </w:pPr>
-    </w:p>
-    <w:p>
-      <w:pPr>
-        <w:rPr>
-          <w:rFonts w:ascii="TH SarabunPSK" w:hAnsi="TH SarabunPSK" w:cs="TH SarabunPSK"/>
-          <w:sz w:val="32"/>
-          <w:szCs w:val="40"/>
-        </w:rPr>
-      </w:pPr>
-    </w:p>
-    <w:p>
-      <w:pPr>
-        <w:rPr>
-          <w:rFonts w:ascii="TH SarabunPSK" w:hAnsi="TH SarabunPSK" w:cs="TH SarabunPSK"/>
-          <w:sz w:val="32"/>
-          <w:szCs w:val="40"/>
-        </w:rPr>
-      </w:pPr>
-    </w:p>
-    <w:p>
-      <w:pPr>
-        <w:ind w:firstLine="720"/>
-        <w:rPr>
-          <w:rFonts w:ascii="TH SarabunPSK" w:hAnsi="TH SarabunPSK" w:cs="TH SarabunPSK"/>
-          <w:sz w:val="32"/>
-          <w:szCs w:val="40"/>
-        </w:rPr>
-      </w:pPr>
-    </w:p>
-    <w:p>
-      <w:pPr>
-        <w:rPr>
-          <w:rFonts w:ascii="TH SarabunPSK" w:hAnsi="TH SarabunPSK" w:cs="TH SarabunPSK"/>
-          <w:sz w:val="32"/>
           <w:szCs w:val="32"/>
           <w:cs/>
         </w:rPr>
@@ -2539,15 +2634,7 @@
           <w:sz w:val="32"/>
           <w:szCs w:val="32"/>
         </w:rPr>
-        <w:t>Booking</w:t>
-      </w:r>
-      <w:r>
-        <w:rPr>
-          <w:rFonts w:ascii="TH SarabunPSK" w:hAnsi="TH SarabunPSK" w:cs="TH SarabunPSK"/>
-          <w:sz w:val="32"/>
-          <w:szCs w:val="32"/>
-        </w:rPr>
-        <w:t>DTO</w:t>
+        <w:t>CategoryDTO</w:t>
       </w:r>
       <w:proofErr w:type="spellEnd"/>
       <w:r>
@@ -2582,16 +2669,7 @@
           <w:szCs w:val="32"/>
           <w:cs/>
         </w:rPr>
-        <w:t>ต่างๆ</w:t>
-      </w:r>
-      <w:r>
-        <w:rPr>
-          <w:rFonts w:ascii="TH SarabunPSK" w:hAnsi="TH SarabunPSK" w:cs="TH SarabunPSK" w:hint="cs"/>
-          <w:sz w:val="32"/>
-          <w:szCs w:val="32"/>
-          <w:cs/>
-        </w:rPr>
-        <w:t>เช่น การใส่</w:t>
+        <w:t>ต่าง</w:t>
       </w:r>
       <w:r>
         <w:rPr>
@@ -2603,37 +2681,72 @@
       </w:r>
       <w:r>
         <w:rPr>
-          <w:rFonts w:ascii="TH SarabunPSK" w:hAnsi="TH SarabunPSK" w:cs="TH SarabunPSK"/>
-          <w:sz w:val="32"/>
-          <w:szCs w:val="32"/>
-        </w:rPr>
-        <w:t>S</w:t>
-      </w:r>
-      <w:r>
-        <w:rPr>
-          <w:rFonts w:ascii="TH SarabunPSK" w:hAnsi="TH SarabunPSK" w:cs="TH SarabunPSK"/>
-          <w:sz w:val="32"/>
-          <w:szCs w:val="32"/>
-        </w:rPr>
-        <w:t xml:space="preserve">ize </w:t>
-      </w:r>
-      <w:r>
-        <w:rPr>
-          <w:rFonts w:ascii="TH SarabunPSK" w:hAnsi="TH SarabunPSK" w:cs="TH SarabunPSK" w:hint="cs"/>
-          <w:sz w:val="32"/>
-          <w:szCs w:val="32"/>
-          <w:cs/>
-        </w:rPr>
-        <w:t>เพื่อกำหนดจำนวน</w:t>
-      </w:r>
-      <w:r>
-        <w:rPr>
-          <w:rFonts w:ascii="TH SarabunPSK" w:hAnsi="TH SarabunPSK" w:cs="TH SarabunPSK" w:hint="cs"/>
-          <w:sz w:val="32"/>
-          <w:szCs w:val="32"/>
-          <w:cs/>
-        </w:rPr>
-        <w:t>คำของค่า</w:t>
+          <w:rFonts w:ascii="TH SarabunPSK" w:hAnsi="TH SarabunPSK" w:cs="TH SarabunPSK" w:hint="cs"/>
+          <w:sz w:val="32"/>
+          <w:szCs w:val="32"/>
+          <w:cs/>
+        </w:rPr>
+        <w:t>ๆ</w:t>
+      </w:r>
+      <w:r>
+        <w:rPr>
+          <w:rFonts w:ascii="TH SarabunPSK" w:hAnsi="TH SarabunPSK" w:cs="TH SarabunPSK"/>
+          <w:sz w:val="32"/>
+          <w:szCs w:val="32"/>
+        </w:rPr>
+        <w:t xml:space="preserve"> </w:t>
+      </w:r>
+      <w:r>
+        <w:rPr>
+          <w:rFonts w:ascii="TH SarabunPSK" w:hAnsi="TH SarabunPSK" w:cs="TH SarabunPSK" w:hint="cs"/>
+          <w:sz w:val="32"/>
+          <w:szCs w:val="32"/>
+          <w:cs/>
+        </w:rPr>
+        <w:t>จาก</w:t>
+      </w:r>
+      <w:r>
+        <w:rPr>
+          <w:rFonts w:ascii="TH SarabunPSK" w:hAnsi="TH SarabunPSK" w:cs="TH SarabunPSK"/>
+          <w:sz w:val="32"/>
+          <w:szCs w:val="32"/>
+        </w:rPr>
+        <w:t xml:space="preserve"> Dependency Spring-boot</w:t>
+      </w:r>
+      <w:r>
+        <w:rPr>
+          <w:rFonts w:ascii="TH SarabunPSK" w:hAnsi="TH SarabunPSK" w:cs="TH SarabunPSK" w:hint="cs"/>
+          <w:sz w:val="32"/>
+          <w:szCs w:val="32"/>
+          <w:cs/>
+        </w:rPr>
+        <w:t xml:space="preserve"> เช่น</w:t>
+      </w:r>
+      <w:r>
+        <w:rPr>
+          <w:rFonts w:ascii="TH SarabunPSK" w:hAnsi="TH SarabunPSK" w:cs="TH SarabunPSK" w:hint="cs"/>
+          <w:sz w:val="32"/>
+          <w:szCs w:val="32"/>
+          <w:cs/>
+        </w:rPr>
+        <w:t xml:space="preserve"> การใส่</w:t>
+      </w:r>
+      <w:r>
+        <w:rPr>
+          <w:rFonts w:ascii="TH SarabunPSK" w:hAnsi="TH SarabunPSK" w:cs="TH SarabunPSK"/>
+          <w:sz w:val="32"/>
+          <w:szCs w:val="32"/>
+        </w:rPr>
+        <w:t xml:space="preserve"> Size </w:t>
+      </w:r>
+      <w:r>
+        <w:rPr>
+          <w:rFonts w:ascii="TH SarabunPSK" w:hAnsi="TH SarabunPSK" w:cs="TH SarabunPSK" w:hint="cs"/>
+          <w:sz w:val="32"/>
+          <w:szCs w:val="32"/>
+          <w:cs/>
+        </w:rPr>
+        <w:t>เพื่อกำหนดจำนวนคำของค่า</w:t>
       </w:r>
       <w:r>
         <w:rPr>
@@ -2685,16 +2798,7 @@
           <w:szCs w:val="32"/>
           <w:cs/>
         </w:rPr>
-        <w:t>เพื่อไม่ให้</w:t>
-      </w:r>
-      <w:r>
-        <w:rPr>
-          <w:rFonts w:ascii="TH SarabunPSK" w:hAnsi="TH SarabunPSK" w:cs="TH SarabunPSK" w:hint="cs"/>
-          <w:sz w:val="32"/>
-          <w:szCs w:val="32"/>
-          <w:cs/>
-        </w:rPr>
-        <w:t>ค่านั้นเก็บค่าว่างปล่าว</w:t>
+        <w:t>เพื่อไม่ให้ค่านั้นเก็บค่าว่างปล่าว</w:t>
       </w:r>
       <w:r>
         <w:rPr>
@@ -2716,49 +2820,98 @@
     </w:p>
     <w:p>
       <w:pPr>
-        <w:ind w:firstLine="720"/>
-        <w:rPr>
-          <w:rFonts w:ascii="TH SarabunPSK" w:hAnsi="TH SarabunPSK" w:cs="TH SarabunPSK"/>
-          <w:sz w:val="32"/>
-          <w:szCs w:val="40"/>
-        </w:rPr>
-      </w:pPr>
-    </w:p>
-    <w:p>
-      <w:pPr>
-        <w:ind w:firstLine="720"/>
-        <w:rPr>
-          <w:rFonts w:ascii="TH SarabunPSK" w:hAnsi="TH SarabunPSK" w:cs="TH SarabunPSK"/>
-          <w:sz w:val="32"/>
-          <w:szCs w:val="40"/>
-        </w:rPr>
-      </w:pPr>
-    </w:p>
-    <w:p>
-      <w:pPr>
-        <w:rPr>
-          <w:rFonts w:ascii="TH SarabunPSK" w:hAnsi="TH SarabunPSK" w:cs="TH SarabunPSK"/>
-          <w:sz w:val="32"/>
-          <w:szCs w:val="40"/>
-        </w:rPr>
-      </w:pPr>
-      <w:r>
-        <w:rPr>
+        <w:rPr>
+          <w:rFonts w:ascii="TH SarabunPSK" w:hAnsi="TH SarabunPSK" w:cs="TH SarabunPSK"/>
+          <w:sz w:val="32"/>
+          <w:szCs w:val="40"/>
+        </w:rPr>
+      </w:pPr>
+    </w:p>
+    <w:p>
+      <w:pPr>
+        <w:rPr>
+          <w:rFonts w:ascii="TH SarabunPSK" w:hAnsi="TH SarabunPSK" w:cs="TH SarabunPSK"/>
+          <w:sz w:val="32"/>
+          <w:szCs w:val="40"/>
+        </w:rPr>
+      </w:pPr>
+    </w:p>
+    <w:p>
+      <w:pPr>
+        <w:rPr>
+          <w:rFonts w:ascii="TH SarabunPSK" w:hAnsi="TH SarabunPSK" w:cs="TH SarabunPSK"/>
+          <w:sz w:val="32"/>
+          <w:szCs w:val="40"/>
+        </w:rPr>
+      </w:pPr>
+    </w:p>
+    <w:p>
+      <w:pPr>
+        <w:rPr>
+          <w:rFonts w:ascii="TH SarabunPSK" w:hAnsi="TH SarabunPSK" w:cs="TH SarabunPSK"/>
+          <w:sz w:val="32"/>
+          <w:szCs w:val="40"/>
+        </w:rPr>
+      </w:pPr>
+    </w:p>
+    <w:p>
+      <w:pPr>
+        <w:rPr>
+          <w:rFonts w:ascii="TH SarabunPSK" w:hAnsi="TH SarabunPSK" w:cs="TH SarabunPSK"/>
+          <w:sz w:val="32"/>
+          <w:szCs w:val="40"/>
+        </w:rPr>
+      </w:pPr>
+    </w:p>
+    <w:p>
+      <w:pPr>
+        <w:rPr>
+          <w:rFonts w:ascii="TH SarabunPSK" w:hAnsi="TH SarabunPSK" w:cs="TH SarabunPSK"/>
+          <w:sz w:val="32"/>
+          <w:szCs w:val="40"/>
+        </w:rPr>
+      </w:pPr>
+    </w:p>
+    <w:p>
+      <w:pPr>
+        <w:rPr>
+          <w:rFonts w:ascii="TH SarabunPSK" w:hAnsi="TH SarabunPSK" w:cs="TH SarabunPSK"/>
+          <w:sz w:val="32"/>
+          <w:szCs w:val="40"/>
+        </w:rPr>
+      </w:pPr>
+      <w:proofErr w:type="spellStart"/>
+      <w:r>
+        <w:rPr>
+          <w:rFonts w:ascii="TH SarabunPSK" w:hAnsi="TH SarabunPSK" w:cs="TH SarabunPSK"/>
+          <w:sz w:val="32"/>
+          <w:szCs w:val="40"/>
+        </w:rPr>
+        <w:lastRenderedPageBreak/>
+        <w:t>CategoryDTONoValidate</w:t>
+      </w:r>
+      <w:proofErr w:type="spellEnd"/>
+    </w:p>
+    <w:p>
+      <w:pPr>
+        <w:rPr>
+          <w:rFonts w:ascii="TH SarabunPSK" w:hAnsi="TH SarabunPSK" w:cs="TH SarabunPSK"/>
+          <w:sz w:val="32"/>
+          <w:szCs w:val="40"/>
+        </w:rPr>
+      </w:pPr>
+      <w:r>
+        <w:rPr>
+          <w:rFonts w:ascii="TH SarabunPSK" w:hAnsi="TH SarabunPSK" w:cs="TH SarabunPSK"/>
           <w:noProof/>
+          <w:sz w:val="32"/>
+          <w:szCs w:val="40"/>
         </w:rPr>
         <w:drawing>
-          <wp:anchor distT="0" distB="0" distL="114300" distR="114300" simplePos="0" relativeHeight="251660288" behindDoc="0" locked="0" layoutInCell="1" allowOverlap="1" wp14:anchorId="18190F76" wp14:editId="1D9638AD">
-            <wp:simplePos x="0" y="0"/>
-            <wp:positionH relativeFrom="margin">
-              <wp:align>left</wp:align>
-            </wp:positionH>
-            <wp:positionV relativeFrom="paragraph">
-              <wp:posOffset>304800</wp:posOffset>
-            </wp:positionV>
-            <wp:extent cx="5471160" cy="3099155"/>
-            <wp:effectExtent l="0" t="0" r="0" b="6350"/>
-            <wp:wrapNone/>
-            <wp:docPr id="4" name="Picture 4" descr="Text&#10;&#10;Description automatically generated"/>
+          <wp:inline distT="0" distB="0" distL="0" distR="0" wp14:anchorId="4E3FB60A" wp14:editId="6E4210D3">
+            <wp:extent cx="4815840" cy="3832860"/>
+            <wp:effectExtent l="0" t="0" r="0" b="0"/>
+            <wp:docPr id="26" name="Picture 26"/>
             <wp:cNvGraphicFramePr>
               <a:graphicFrameLocks xmlns:a="http://schemas.openxmlformats.org/drawingml/2006/main" noChangeAspect="1"/>
             </wp:cNvGraphicFramePr>
@@ -2766,10 +2919,12 @@
               <a:graphicData uri="http://schemas.openxmlformats.org/drawingml/2006/picture">
                 <pic:pic xmlns:pic="http://schemas.openxmlformats.org/drawingml/2006/picture">
                   <pic:nvPicPr>
-                    <pic:cNvPr id="4" name="Picture 4" descr="Text&#10;&#10;Description automatically generated"/>
-                    <pic:cNvPicPr/>
+                    <pic:cNvPr id="0" name="Picture 4"/>
+                    <pic:cNvPicPr>
+                      <a:picLocks noChangeAspect="1" noChangeArrowheads="1"/>
+                    </pic:cNvPicPr>
                   </pic:nvPicPr>
-                  <pic:blipFill>
+                  <pic:blipFill rotWithShape="1">
                     <a:blip r:embed="rId6">
                       <a:extLst>
                         <a:ext uri="{28A0092B-C50C-407E-A947-70E740481C1C}">
@@ -2777,133 +2932,90 @@
                         </a:ext>
                       </a:extLst>
                     </a:blip>
-                    <a:stretch>
-                      <a:fillRect/>
-                    </a:stretch>
+                    <a:srcRect l="9230" t="14505" r="9744" b="15341"/>
+                    <a:stretch/>
                   </pic:blipFill>
-                  <pic:spPr>
+                  <pic:spPr bwMode="auto">
                     <a:xfrm>
                       <a:off x="0" y="0"/>
-                      <a:ext cx="5471160" cy="3099155"/>
+                      <a:ext cx="4815840" cy="3832860"/>
                     </a:xfrm>
                     <a:prstGeom prst="rect">
                       <a:avLst/>
                     </a:prstGeom>
+                    <a:noFill/>
+                    <a:ln>
+                      <a:noFill/>
+                    </a:ln>
+                    <a:extLst>
+                      <a:ext uri="{53640926-AAD7-44D8-BBD7-CCE9431645EC}">
+                        <a14:shadowObscured xmlns:a14="http://schemas.microsoft.com/office/drawing/2010/main"/>
+                      </a:ext>
+                    </a:extLst>
                   </pic:spPr>
                 </pic:pic>
               </a:graphicData>
             </a:graphic>
-            <wp14:sizeRelH relativeFrom="margin">
-              <wp14:pctWidth>0</wp14:pctWidth>
-            </wp14:sizeRelH>
-            <wp14:sizeRelV relativeFrom="margin">
-              <wp14:pctHeight>0</wp14:pctHeight>
-            </wp14:sizeRelV>
-          </wp:anchor>
+          </wp:inline>
         </w:drawing>
       </w:r>
+    </w:p>
+    <w:p>
+      <w:pPr>
+        <w:rPr>
+          <w:rFonts w:ascii="TH SarabunPSK" w:hAnsi="TH SarabunPSK" w:cs="TH SarabunPSK" w:hint="cs"/>
+          <w:sz w:val="32"/>
+          <w:szCs w:val="32"/>
+          <w:cs/>
+        </w:rPr>
+      </w:pPr>
+      <w:r>
+        <w:rPr>
+          <w:rFonts w:ascii="TH SarabunPSK" w:hAnsi="TH SarabunPSK" w:cs="TH SarabunPSK" w:hint="cs"/>
+          <w:sz w:val="32"/>
+          <w:szCs w:val="32"/>
+          <w:cs/>
+        </w:rPr>
+        <w:t xml:space="preserve">มีไว้เพื่อให้ </w:t>
+      </w:r>
       <w:proofErr w:type="spellStart"/>
       <w:r>
         <w:rPr>
           <w:rFonts w:ascii="TH SarabunPSK" w:hAnsi="TH SarabunPSK" w:cs="TH SarabunPSK"/>
           <w:sz w:val="32"/>
-          <w:szCs w:val="40"/>
-        </w:rPr>
-        <w:t>CategoryDTO</w:t>
+          <w:szCs w:val="32"/>
+        </w:rPr>
+        <w:t>BookingDTO</w:t>
       </w:r>
       <w:proofErr w:type="spellEnd"/>
-    </w:p>
-    <w:p>
-      <w:pPr>
-        <w:rPr>
-          <w:rFonts w:ascii="TH SarabunPSK" w:hAnsi="TH SarabunPSK" w:cs="TH SarabunPSK"/>
-          <w:sz w:val="32"/>
-          <w:szCs w:val="40"/>
-        </w:rPr>
-      </w:pPr>
-    </w:p>
-    <w:p>
-      <w:pPr>
-        <w:ind w:firstLine="720"/>
-        <w:rPr>
-          <w:rFonts w:ascii="TH SarabunPSK" w:hAnsi="TH SarabunPSK" w:cs="TH SarabunPSK"/>
-          <w:sz w:val="32"/>
-          <w:szCs w:val="40"/>
-        </w:rPr>
-      </w:pPr>
-    </w:p>
-    <w:p>
-      <w:pPr>
-        <w:rPr>
-          <w:rFonts w:ascii="TH SarabunPSK" w:hAnsi="TH SarabunPSK" w:cs="TH SarabunPSK"/>
-          <w:sz w:val="32"/>
-          <w:szCs w:val="40"/>
-        </w:rPr>
-      </w:pPr>
-    </w:p>
-    <w:p>
-      <w:pPr>
-        <w:rPr>
-          <w:rFonts w:ascii="TH SarabunPSK" w:hAnsi="TH SarabunPSK" w:cs="TH SarabunPSK"/>
-          <w:sz w:val="32"/>
-          <w:szCs w:val="40"/>
-        </w:rPr>
-      </w:pPr>
-    </w:p>
-    <w:p>
-      <w:pPr>
-        <w:rPr>
-          <w:rFonts w:ascii="TH SarabunPSK" w:hAnsi="TH SarabunPSK" w:cs="TH SarabunPSK"/>
-          <w:sz w:val="32"/>
-          <w:szCs w:val="40"/>
-        </w:rPr>
-      </w:pPr>
-    </w:p>
-    <w:p>
-      <w:pPr>
-        <w:rPr>
-          <w:rFonts w:ascii="TH SarabunPSK" w:hAnsi="TH SarabunPSK" w:cs="TH SarabunPSK"/>
-          <w:sz w:val="32"/>
-          <w:szCs w:val="40"/>
-        </w:rPr>
-      </w:pPr>
-    </w:p>
-    <w:p>
-      <w:pPr>
-        <w:rPr>
-          <w:rFonts w:ascii="TH SarabunPSK" w:hAnsi="TH SarabunPSK" w:cs="TH SarabunPSK"/>
-          <w:sz w:val="32"/>
-          <w:szCs w:val="40"/>
-        </w:rPr>
-      </w:pPr>
-    </w:p>
-    <w:p>
-      <w:pPr>
-        <w:rPr>
-          <w:rFonts w:ascii="TH SarabunPSK" w:hAnsi="TH SarabunPSK" w:cs="TH SarabunPSK"/>
-          <w:sz w:val="32"/>
-          <w:szCs w:val="40"/>
-        </w:rPr>
-      </w:pPr>
-    </w:p>
-    <w:p>
-      <w:pPr>
-        <w:rPr>
-          <w:rFonts w:ascii="TH SarabunPSK" w:hAnsi="TH SarabunPSK" w:cs="TH SarabunPSK"/>
-          <w:sz w:val="32"/>
-          <w:szCs w:val="32"/>
-          <w:cs/>
-        </w:rPr>
-      </w:pPr>
-      <w:r>
-        <w:rPr>
-          <w:rFonts w:ascii="TH SarabunPSK" w:hAnsi="TH SarabunPSK" w:cs="TH SarabunPSK" w:hint="cs"/>
-          <w:sz w:val="32"/>
-          <w:szCs w:val="32"/>
-          <w:cs/>
-        </w:rPr>
-        <w:t>ตัว</w:t>
-      </w:r>
+      <w:r>
+        <w:rPr>
+          <w:rFonts w:ascii="TH SarabunPSK" w:hAnsi="TH SarabunPSK" w:cs="TH SarabunPSK" w:hint="cs"/>
+          <w:sz w:val="32"/>
+          <w:szCs w:val="32"/>
+          <w:cs/>
+        </w:rPr>
+        <w:t xml:space="preserve"> ที่ใช้</w:t>
+      </w:r>
+      <w:r>
+        <w:rPr>
+          <w:rFonts w:ascii="TH SarabunPSK" w:hAnsi="TH SarabunPSK" w:cs="TH SarabunPSK" w:hint="cs"/>
+          <w:sz w:val="32"/>
+          <w:szCs w:val="32"/>
+          <w:cs/>
+        </w:rPr>
+        <w:t xml:space="preserve">ในรับหรือส่งข้อมูลในรูปแบบ </w:t>
+      </w:r>
+      <w:proofErr w:type="spellStart"/>
+      <w:r>
+        <w:rPr>
+          <w:rFonts w:ascii="TH SarabunPSK" w:hAnsi="TH SarabunPSK" w:cs="TH SarabunPSK"/>
+          <w:sz w:val="32"/>
+          <w:szCs w:val="32"/>
+        </w:rPr>
+        <w:t>Json</w:t>
+      </w:r>
+      <w:proofErr w:type="spellEnd"/>
       <w:r>
         <w:rPr>
           <w:rFonts w:ascii="TH SarabunPSK" w:hAnsi="TH SarabunPSK" w:cs="TH SarabunPSK"/>
@@ -2912,16 +3024,66 @@
         </w:rPr>
         <w:t xml:space="preserve"> </w:t>
       </w:r>
-      <w:proofErr w:type="spellStart"/>
-      <w:r>
-        <w:rPr>
-          <w:rFonts w:ascii="TH SarabunPSK" w:hAnsi="TH SarabunPSK" w:cs="TH SarabunPSK"/>
-          <w:sz w:val="32"/>
-          <w:szCs w:val="32"/>
-        </w:rPr>
-        <w:t>CategoryDTO</w:t>
-      </w:r>
-      <w:proofErr w:type="spellEnd"/>
+      <w:r>
+        <w:rPr>
+          <w:rFonts w:ascii="TH SarabunPSK" w:hAnsi="TH SarabunPSK" w:cs="TH SarabunPSK" w:hint="cs"/>
+          <w:sz w:val="32"/>
+          <w:szCs w:val="32"/>
+          <w:cs/>
+        </w:rPr>
+        <w:t xml:space="preserve">ในตัวของ </w:t>
+      </w:r>
+      <w:r>
+        <w:rPr>
+          <w:rFonts w:ascii="TH SarabunPSK" w:hAnsi="TH SarabunPSK" w:cs="TH SarabunPSK"/>
+          <w:sz w:val="32"/>
+          <w:szCs w:val="32"/>
+        </w:rPr>
+        <w:t xml:space="preserve">category </w:t>
+      </w:r>
+      <w:r>
+        <w:rPr>
+          <w:rFonts w:ascii="TH SarabunPSK" w:hAnsi="TH SarabunPSK" w:cs="TH SarabunPSK" w:hint="cs"/>
+          <w:sz w:val="32"/>
+          <w:szCs w:val="32"/>
+          <w:cs/>
+        </w:rPr>
+        <w:t xml:space="preserve">ไม่จำเป็นต้องส่งตัวของ </w:t>
+      </w:r>
+      <w:r>
+        <w:rPr>
+          <w:rFonts w:ascii="TH SarabunPSK" w:hAnsi="TH SarabunPSK" w:cs="TH SarabunPSK"/>
+          <w:sz w:val="32"/>
+          <w:szCs w:val="32"/>
+        </w:rPr>
+        <w:t xml:space="preserve">Duration </w:t>
+      </w:r>
+      <w:r>
+        <w:rPr>
+          <w:rFonts w:ascii="TH SarabunPSK" w:hAnsi="TH SarabunPSK" w:cs="TH SarabunPSK" w:hint="cs"/>
+          <w:sz w:val="32"/>
+          <w:szCs w:val="32"/>
+          <w:cs/>
+        </w:rPr>
+        <w:t xml:space="preserve">และ </w:t>
+      </w:r>
+      <w:r>
+        <w:rPr>
+          <w:rFonts w:ascii="TH SarabunPSK" w:hAnsi="TH SarabunPSK" w:cs="TH SarabunPSK"/>
+          <w:sz w:val="32"/>
+          <w:szCs w:val="32"/>
+        </w:rPr>
+        <w:t xml:space="preserve">Description </w:t>
+      </w:r>
+      <w:r>
+        <w:rPr>
+          <w:rFonts w:ascii="TH SarabunPSK" w:hAnsi="TH SarabunPSK" w:cs="TH SarabunPSK" w:hint="cs"/>
+          <w:sz w:val="32"/>
+          <w:szCs w:val="32"/>
+          <w:cs/>
+        </w:rPr>
+        <w:t>มาด้วย</w:t>
+      </w:r>
       <w:r>
         <w:rPr>
           <w:rFonts w:ascii="TH SarabunPSK" w:hAnsi="TH SarabunPSK" w:cs="TH SarabunPSK"/>
@@ -2937,179 +3099,84 @@
           <w:szCs w:val="32"/>
           <w:cs/>
         </w:rPr>
-        <w:t>มีการใส่</w:t>
-      </w:r>
-      <w:r>
-        <w:rPr>
-          <w:rFonts w:ascii="TH SarabunPSK" w:hAnsi="TH SarabunPSK" w:cs="TH SarabunPSK"/>
-          <w:sz w:val="32"/>
-          <w:szCs w:val="32"/>
-        </w:rPr>
-        <w:t xml:space="preserve"> validation </w:t>
-      </w:r>
-      <w:r>
-        <w:rPr>
-          <w:rFonts w:ascii="TH SarabunPSK" w:hAnsi="TH SarabunPSK" w:cs="TH SarabunPSK" w:hint="cs"/>
-          <w:sz w:val="32"/>
-          <w:szCs w:val="32"/>
-          <w:cs/>
-        </w:rPr>
-        <w:t>ต่างๆเช่น การใส่</w:t>
-      </w:r>
-      <w:r>
-        <w:rPr>
-          <w:rFonts w:ascii="TH SarabunPSK" w:hAnsi="TH SarabunPSK" w:cs="TH SarabunPSK"/>
-          <w:sz w:val="32"/>
-          <w:szCs w:val="32"/>
-        </w:rPr>
-        <w:t xml:space="preserve"> Size </w:t>
-      </w:r>
-      <w:r>
-        <w:rPr>
-          <w:rFonts w:ascii="TH SarabunPSK" w:hAnsi="TH SarabunPSK" w:cs="TH SarabunPSK" w:hint="cs"/>
-          <w:sz w:val="32"/>
-          <w:szCs w:val="32"/>
-          <w:cs/>
-        </w:rPr>
-        <w:t>เพื่อกำหนดจำนวนคำของค่า</w:t>
-      </w:r>
-      <w:r>
-        <w:rPr>
-          <w:rFonts w:ascii="TH SarabunPSK" w:hAnsi="TH SarabunPSK" w:cs="TH SarabunPSK"/>
-          <w:sz w:val="32"/>
-          <w:szCs w:val="32"/>
-        </w:rPr>
-        <w:t xml:space="preserve"> String </w:t>
-      </w:r>
-      <w:r>
-        <w:rPr>
-          <w:rFonts w:ascii="TH SarabunPSK" w:hAnsi="TH SarabunPSK" w:cs="TH SarabunPSK" w:hint="cs"/>
-          <w:sz w:val="32"/>
-          <w:szCs w:val="32"/>
-          <w:cs/>
-        </w:rPr>
-        <w:t>ใส่</w:t>
-      </w:r>
-      <w:r>
-        <w:rPr>
-          <w:rFonts w:ascii="TH SarabunPSK" w:hAnsi="TH SarabunPSK" w:cs="TH SarabunPSK"/>
-          <w:sz w:val="32"/>
-          <w:szCs w:val="32"/>
-        </w:rPr>
-        <w:t xml:space="preserve"> </w:t>
-      </w:r>
-      <w:proofErr w:type="spellStart"/>
-      <w:r>
-        <w:rPr>
-          <w:rFonts w:ascii="TH SarabunPSK" w:hAnsi="TH SarabunPSK" w:cs="TH SarabunPSK"/>
-          <w:sz w:val="32"/>
-          <w:szCs w:val="32"/>
-        </w:rPr>
-        <w:t>NotNull</w:t>
-      </w:r>
-      <w:proofErr w:type="spellEnd"/>
-      <w:r>
-        <w:rPr>
-          <w:rFonts w:ascii="TH SarabunPSK" w:hAnsi="TH SarabunPSK" w:cs="TH SarabunPSK"/>
-          <w:sz w:val="32"/>
-          <w:szCs w:val="32"/>
-        </w:rPr>
-        <w:t xml:space="preserve"> </w:t>
-      </w:r>
-      <w:r>
-        <w:rPr>
-          <w:rFonts w:ascii="TH SarabunPSK" w:hAnsi="TH SarabunPSK" w:cs="TH SarabunPSK" w:hint="cs"/>
-          <w:sz w:val="32"/>
-          <w:szCs w:val="32"/>
-          <w:cs/>
-        </w:rPr>
-        <w:t>เพื่อไม่ให้ค่านั้นเก็บค่าว่างปล่าว</w:t>
-      </w:r>
-      <w:r>
-        <w:rPr>
-          <w:rFonts w:ascii="TH SarabunPSK" w:hAnsi="TH SarabunPSK" w:cs="TH SarabunPSK"/>
-          <w:sz w:val="32"/>
-          <w:szCs w:val="32"/>
-        </w:rPr>
-        <w:t xml:space="preserve"> </w:t>
-      </w:r>
-      <w:r>
-        <w:rPr>
-          <w:rFonts w:ascii="TH SarabunPSK" w:hAnsi="TH SarabunPSK" w:cs="TH SarabunPSK" w:hint="cs"/>
-          <w:sz w:val="32"/>
-          <w:szCs w:val="32"/>
-          <w:cs/>
-        </w:rPr>
-        <w:t>เป็นต้น</w:t>
-      </w:r>
-    </w:p>
-    <w:p>
-      <w:pPr>
-        <w:rPr>
-          <w:rFonts w:ascii="TH SarabunPSK" w:hAnsi="TH SarabunPSK" w:cs="TH SarabunPSK"/>
-          <w:sz w:val="32"/>
-          <w:szCs w:val="40"/>
-        </w:rPr>
-      </w:pPr>
-    </w:p>
-    <w:p>
-      <w:pPr>
-        <w:rPr>
-          <w:rFonts w:ascii="TH SarabunPSK" w:hAnsi="TH SarabunPSK" w:cs="TH SarabunPSK"/>
-          <w:sz w:val="32"/>
-          <w:szCs w:val="40"/>
-        </w:rPr>
-      </w:pPr>
-    </w:p>
-    <w:p>
-      <w:pPr>
-        <w:rPr>
-          <w:rFonts w:ascii="TH SarabunPSK" w:hAnsi="TH SarabunPSK" w:cs="TH SarabunPSK"/>
-          <w:sz w:val="32"/>
-          <w:szCs w:val="40"/>
-        </w:rPr>
-      </w:pPr>
-    </w:p>
-    <w:p>
-      <w:pPr>
-        <w:rPr>
-          <w:rFonts w:ascii="TH SarabunPSK" w:hAnsi="TH SarabunPSK" w:cs="TH SarabunPSK"/>
-          <w:sz w:val="32"/>
-          <w:szCs w:val="40"/>
-        </w:rPr>
-      </w:pPr>
-    </w:p>
-    <w:p>
-      <w:pPr>
-        <w:rPr>
-          <w:rFonts w:ascii="TH SarabunPSK" w:hAnsi="TH SarabunPSK" w:cs="TH SarabunPSK"/>
-          <w:sz w:val="32"/>
-          <w:szCs w:val="40"/>
-        </w:rPr>
-      </w:pPr>
-    </w:p>
-    <w:p>
-      <w:pPr>
-        <w:rPr>
-          <w:rFonts w:ascii="TH SarabunPSK" w:hAnsi="TH SarabunPSK" w:cs="TH SarabunPSK"/>
-          <w:sz w:val="32"/>
-          <w:szCs w:val="40"/>
-        </w:rPr>
-      </w:pPr>
-    </w:p>
-    <w:p>
-      <w:pPr>
-        <w:rPr>
-          <w:rFonts w:ascii="TH SarabunPSK" w:hAnsi="TH SarabunPSK" w:cs="TH SarabunPSK"/>
-          <w:sz w:val="32"/>
-          <w:szCs w:val="40"/>
-        </w:rPr>
-      </w:pPr>
-    </w:p>
-    <w:p>
-      <w:pPr>
-        <w:rPr>
-          <w:rFonts w:ascii="TH SarabunPSK" w:hAnsi="TH SarabunPSK" w:cs="TH SarabunPSK"/>
+        <w:t xml:space="preserve">และเลี่ยงการ </w:t>
+      </w:r>
+      <w:r>
+        <w:rPr>
+          <w:rFonts w:ascii="TH SarabunPSK" w:hAnsi="TH SarabunPSK" w:cs="TH SarabunPSK"/>
+          <w:sz w:val="32"/>
+          <w:szCs w:val="32"/>
+        </w:rPr>
+        <w:t xml:space="preserve">validate </w:t>
+      </w:r>
+      <w:r>
+        <w:rPr>
+          <w:rFonts w:ascii="TH SarabunPSK" w:hAnsi="TH SarabunPSK" w:cs="TH SarabunPSK" w:hint="cs"/>
+          <w:sz w:val="32"/>
+          <w:szCs w:val="32"/>
+          <w:cs/>
+        </w:rPr>
+        <w:t>จากการส่งข้อมูลมา</w:t>
+      </w:r>
+    </w:p>
+    <w:p>
+      <w:pPr>
+        <w:rPr>
+          <w:rFonts w:ascii="TH SarabunPSK" w:hAnsi="TH SarabunPSK" w:cs="TH SarabunPSK"/>
+          <w:sz w:val="32"/>
+          <w:szCs w:val="40"/>
+        </w:rPr>
+      </w:pPr>
+    </w:p>
+    <w:p>
+      <w:pPr>
+        <w:rPr>
+          <w:rFonts w:ascii="TH SarabunPSK" w:hAnsi="TH SarabunPSK" w:cs="TH SarabunPSK"/>
+          <w:sz w:val="32"/>
+          <w:szCs w:val="40"/>
+        </w:rPr>
+      </w:pPr>
+    </w:p>
+    <w:p>
+      <w:pPr>
+        <w:rPr>
+          <w:rFonts w:ascii="TH SarabunPSK" w:hAnsi="TH SarabunPSK" w:cs="TH SarabunPSK"/>
+          <w:sz w:val="32"/>
+          <w:szCs w:val="40"/>
+        </w:rPr>
+      </w:pPr>
+    </w:p>
+    <w:p>
+      <w:pPr>
+        <w:rPr>
+          <w:rFonts w:ascii="TH SarabunPSK" w:hAnsi="TH SarabunPSK" w:cs="TH SarabunPSK"/>
+          <w:sz w:val="32"/>
+          <w:szCs w:val="40"/>
+        </w:rPr>
+      </w:pPr>
+    </w:p>
+    <w:p>
+      <w:pPr>
+        <w:rPr>
+          <w:rFonts w:ascii="TH SarabunPSK" w:hAnsi="TH SarabunPSK" w:cs="TH SarabunPSK"/>
+          <w:sz w:val="32"/>
+          <w:szCs w:val="40"/>
+        </w:rPr>
+      </w:pPr>
+    </w:p>
+    <w:p>
+      <w:pPr>
+        <w:rPr>
+          <w:rFonts w:ascii="TH SarabunPSK" w:hAnsi="TH SarabunPSK" w:cs="TH SarabunPSK"/>
+          <w:sz w:val="32"/>
+          <w:szCs w:val="40"/>
+        </w:rPr>
+      </w:pPr>
+    </w:p>
+    <w:p>
+      <w:pPr>
+        <w:rPr>
+          <w:rFonts w:ascii="TH SarabunPSK" w:hAnsi="TH SarabunPSK" w:cs="TH SarabunPSK" w:hint="cs"/>
           <w:sz w:val="32"/>
           <w:szCs w:val="40"/>
         </w:rPr>
@@ -3135,6 +3202,7 @@
         </w:rPr>
       </w:pPr>
       <w:proofErr w:type="spellStart"/>
+      <w:proofErr w:type="gramStart"/>
       <w:r>
         <w:rPr>
           <w:rFonts w:ascii="TH SarabunPSK" w:hAnsi="TH SarabunPSK" w:cs="TH SarabunPSK"/>
@@ -3165,7 +3233,18 @@
           <w:sz w:val="36"/>
           <w:szCs w:val="44"/>
         </w:rPr>
-        <w:t xml:space="preserve">, </w:t>
+        <w:t>,</w:t>
+      </w:r>
+      <w:proofErr w:type="gramEnd"/>
+      <w:r>
+        <w:rPr>
+          <w:rFonts w:ascii="TH SarabunPSK" w:hAnsi="TH SarabunPSK" w:cs="TH SarabunPSK"/>
+          <w:b/>
+          <w:bCs/>
+          <w:sz w:val="36"/>
+          <w:szCs w:val="44"/>
+        </w:rPr>
+        <w:t xml:space="preserve"> </w:t>
       </w:r>
       <w:proofErr w:type="spellStart"/>
       <w:r>
@@ -3406,10 +3485,10 @@
           <w:noProof/>
         </w:rPr>
         <w:drawing>
-          <wp:inline distT="0" distB="0" distL="0" distR="0" wp14:anchorId="5728832D" wp14:editId="4CB1259D">
-            <wp:extent cx="5120640" cy="2385255"/>
-            <wp:effectExtent l="0" t="0" r="3810" b="0"/>
-            <wp:docPr id="8" name="Picture 8" descr="Text&#10;&#10;Description automatically generated"/>
+          <wp:inline distT="0" distB="0" distL="0" distR="0" wp14:anchorId="1C5A71F8" wp14:editId="1D02A850">
+            <wp:extent cx="5501640" cy="1393946"/>
+            <wp:effectExtent l="0" t="0" r="0" b="0"/>
+            <wp:docPr id="27" name="Picture 27"/>
             <wp:cNvGraphicFramePr>
               <a:graphicFrameLocks xmlns:a="http://schemas.openxmlformats.org/drawingml/2006/main" noChangeAspect="1"/>
             </wp:cNvGraphicFramePr>
@@ -3417,23 +3496,39 @@
               <a:graphicData uri="http://schemas.openxmlformats.org/drawingml/2006/picture">
                 <pic:pic xmlns:pic="http://schemas.openxmlformats.org/drawingml/2006/picture">
                   <pic:nvPicPr>
-                    <pic:cNvPr id="8" name="Picture 8" descr="Text&#10;&#10;Description automatically generated"/>
-                    <pic:cNvPicPr/>
+                    <pic:cNvPr id="0" name="Picture 5"/>
+                    <pic:cNvPicPr>
+                      <a:picLocks noChangeAspect="1" noChangeArrowheads="1"/>
+                    </pic:cNvPicPr>
                   </pic:nvPicPr>
-                  <pic:blipFill>
-                    <a:blip r:embed="rId8"/>
-                    <a:stretch>
-                      <a:fillRect/>
-                    </a:stretch>
+                  <pic:blipFill rotWithShape="1">
+                    <a:blip r:embed="rId8" cstate="print">
+                      <a:extLst>
+                        <a:ext uri="{28A0092B-C50C-407E-A947-70E740481C1C}">
+                          <a14:useLocalDpi xmlns:a14="http://schemas.microsoft.com/office/drawing/2010/main" val="0"/>
+                        </a:ext>
+                      </a:extLst>
+                    </a:blip>
+                    <a:srcRect l="2439" t="12156" r="2311" b="14117"/>
+                    <a:stretch/>
                   </pic:blipFill>
-                  <pic:spPr>
+                  <pic:spPr bwMode="auto">
                     <a:xfrm>
                       <a:off x="0" y="0"/>
-                      <a:ext cx="5131723" cy="2390417"/>
+                      <a:ext cx="5528627" cy="1400784"/>
                     </a:xfrm>
                     <a:prstGeom prst="rect">
                       <a:avLst/>
                     </a:prstGeom>
+                    <a:noFill/>
+                    <a:ln>
+                      <a:noFill/>
+                    </a:ln>
+                    <a:extLst>
+                      <a:ext uri="{53640926-AAD7-44D8-BBD7-CCE9431645EC}">
+                        <a14:shadowObscured xmlns:a14="http://schemas.microsoft.com/office/drawing/2010/main"/>
+                      </a:ext>
+                    </a:extLst>
                   </pic:spPr>
                 </pic:pic>
               </a:graphicData>
@@ -3544,96 +3639,23 @@
           <w:szCs w:val="32"/>
           <w:cs/>
         </w:rPr>
-        <w:t xml:space="preserve"> ที่กำหนดไว้</w:t>
-      </w:r>
-    </w:p>
-    <w:p>
-      <w:pPr>
-        <w:rPr>
-          <w:rFonts w:ascii="TH SarabunPSK" w:hAnsi="TH SarabunPSK" w:cs="TH SarabunPSK"/>
-          <w:sz w:val="32"/>
-          <w:szCs w:val="40"/>
-        </w:rPr>
-      </w:pPr>
-    </w:p>
-    <w:p>
-      <w:pPr>
-        <w:rPr>
-          <w:rFonts w:ascii="TH SarabunPSK" w:hAnsi="TH SarabunPSK" w:cs="TH SarabunPSK"/>
-          <w:sz w:val="32"/>
-          <w:szCs w:val="40"/>
-        </w:rPr>
-      </w:pPr>
-    </w:p>
-    <w:p>
-      <w:pPr>
-        <w:rPr>
-          <w:rFonts w:ascii="TH SarabunPSK" w:hAnsi="TH SarabunPSK" w:cs="TH SarabunPSK"/>
-          <w:sz w:val="32"/>
-          <w:szCs w:val="40"/>
-        </w:rPr>
-      </w:pPr>
-    </w:p>
-    <w:p>
-      <w:pPr>
-        <w:rPr>
-          <w:rFonts w:ascii="TH SarabunPSK" w:hAnsi="TH SarabunPSK" w:cs="TH SarabunPSK"/>
-          <w:sz w:val="32"/>
-          <w:szCs w:val="40"/>
-        </w:rPr>
-      </w:pPr>
-    </w:p>
-    <w:p>
-      <w:pPr>
-        <w:rPr>
-          <w:rFonts w:ascii="TH SarabunPSK" w:hAnsi="TH SarabunPSK" w:cs="TH SarabunPSK"/>
-          <w:sz w:val="32"/>
-          <w:szCs w:val="40"/>
-        </w:rPr>
-      </w:pPr>
-    </w:p>
-    <w:p>
-      <w:pPr>
-        <w:rPr>
-          <w:rFonts w:ascii="TH SarabunPSK" w:hAnsi="TH SarabunPSK" w:cs="TH SarabunPSK"/>
-          <w:sz w:val="32"/>
-          <w:szCs w:val="40"/>
-        </w:rPr>
-      </w:pPr>
-    </w:p>
-    <w:p>
-      <w:pPr>
-        <w:rPr>
-          <w:rFonts w:ascii="TH SarabunPSK" w:hAnsi="TH SarabunPSK" w:cs="TH SarabunPSK"/>
-          <w:sz w:val="32"/>
-          <w:szCs w:val="40"/>
-        </w:rPr>
-      </w:pPr>
-    </w:p>
-    <w:p>
-      <w:pPr>
-        <w:rPr>
-          <w:rFonts w:ascii="TH SarabunPSK" w:hAnsi="TH SarabunPSK" w:cs="TH SarabunPSK"/>
-          <w:sz w:val="32"/>
-          <w:szCs w:val="40"/>
-        </w:rPr>
-      </w:pPr>
-    </w:p>
-    <w:p>
-      <w:pPr>
-        <w:rPr>
-          <w:rFonts w:ascii="TH SarabunPSK" w:hAnsi="TH SarabunPSK" w:cs="TH SarabunPSK"/>
-          <w:sz w:val="32"/>
-          <w:szCs w:val="40"/>
-        </w:rPr>
-      </w:pPr>
-      <w:r>
-        <w:rPr>
-          <w:rFonts w:ascii="TH SarabunPSK" w:hAnsi="TH SarabunPSK" w:cs="TH SarabunPSK"/>
-          <w:sz w:val="32"/>
-          <w:szCs w:val="40"/>
-        </w:rPr>
-        <w:lastRenderedPageBreak/>
+        <w:t xml:space="preserve"> ที่กำหนดไว</w:t>
+      </w:r>
+    </w:p>
+    <w:p>
+      <w:pPr>
+        <w:rPr>
+          <w:rFonts w:ascii="TH SarabunPSK" w:hAnsi="TH SarabunPSK" w:cs="TH SarabunPSK"/>
+          <w:sz w:val="32"/>
+          <w:szCs w:val="40"/>
+        </w:rPr>
+      </w:pPr>
+      <w:r>
+        <w:rPr>
+          <w:rFonts w:ascii="TH SarabunPSK" w:hAnsi="TH SarabunPSK" w:cs="TH SarabunPSK"/>
+          <w:sz w:val="32"/>
+          <w:szCs w:val="40"/>
+        </w:rPr>
         <w:t>(</w:t>
       </w:r>
       <w:proofErr w:type="spellStart"/>
@@ -3668,8 +3690,8 @@
           <w:noProof/>
         </w:rPr>
         <w:drawing>
-          <wp:inline distT="0" distB="0" distL="0" distR="0" wp14:anchorId="0A5DD2C6" wp14:editId="4C6BB505">
-            <wp:extent cx="5943600" cy="1130300"/>
+          <wp:inline distT="0" distB="0" distL="0" distR="0" wp14:anchorId="0A5DD2C6" wp14:editId="7E0841A1">
+            <wp:extent cx="5631180" cy="1070887"/>
             <wp:effectExtent l="0" t="0" r="0" b="0"/>
             <wp:docPr id="30" name="Picture 30" descr="Text&#10;&#10;Description automatically generated"/>
             <wp:cNvGraphicFramePr>
@@ -3691,7 +3713,7 @@
                   <pic:spPr>
                     <a:xfrm>
                       <a:off x="0" y="0"/>
-                      <a:ext cx="5943600" cy="1130300"/>
+                      <a:ext cx="5635703" cy="1071747"/>
                     </a:xfrm>
                     <a:prstGeom prst="rect">
                       <a:avLst/>
@@ -3902,15 +3924,22 @@
         </w:rPr>
         <w:t xml:space="preserve"> </w:t>
       </w:r>
-      <w:r>
+    </w:p>
+    <w:p>
+      <w:pPr>
         <w:rPr>
           <w:noProof/>
         </w:rPr>
+      </w:pPr>
+      <w:r>
+        <w:rPr>
+          <w:noProof/>
+        </w:rPr>
         <w:drawing>
-          <wp:inline distT="0" distB="0" distL="0" distR="0" wp14:anchorId="7395C56B" wp14:editId="5B9E9FF6">
-            <wp:extent cx="5943600" cy="1194435"/>
-            <wp:effectExtent l="0" t="0" r="0" b="5715"/>
-            <wp:docPr id="9" name="Picture 9" descr="Text&#10;&#10;Description automatically generated"/>
+          <wp:inline distT="0" distB="0" distL="0" distR="0" wp14:anchorId="67A1E892" wp14:editId="15912590">
+            <wp:extent cx="5562600" cy="990600"/>
+            <wp:effectExtent l="0" t="0" r="0" b="0"/>
+            <wp:docPr id="28" name="Picture 28"/>
             <wp:cNvGraphicFramePr>
               <a:graphicFrameLocks xmlns:a="http://schemas.openxmlformats.org/drawingml/2006/main" noChangeAspect="1"/>
             </wp:cNvGraphicFramePr>
@@ -3918,23 +3947,39 @@
               <a:graphicData uri="http://schemas.openxmlformats.org/drawingml/2006/picture">
                 <pic:pic xmlns:pic="http://schemas.openxmlformats.org/drawingml/2006/picture">
                   <pic:nvPicPr>
-                    <pic:cNvPr id="9" name="Picture 9" descr="Text&#10;&#10;Description automatically generated"/>
-                    <pic:cNvPicPr/>
+                    <pic:cNvPr id="0" name="Picture 6"/>
+                    <pic:cNvPicPr>
+                      <a:picLocks noChangeAspect="1" noChangeArrowheads="1"/>
+                    </pic:cNvPicPr>
                   </pic:nvPicPr>
-                  <pic:blipFill>
-                    <a:blip r:embed="rId10"/>
-                    <a:stretch>
-                      <a:fillRect/>
-                    </a:stretch>
+                  <pic:blipFill rotWithShape="1">
+                    <a:blip r:embed="rId10" cstate="print">
+                      <a:extLst>
+                        <a:ext uri="{28A0092B-C50C-407E-A947-70E740481C1C}">
+                          <a14:useLocalDpi xmlns:a14="http://schemas.microsoft.com/office/drawing/2010/main" val="0"/>
+                        </a:ext>
+                      </a:extLst>
+                    </a:blip>
+                    <a:srcRect l="3081" t="17476" r="3210" b="19417"/>
+                    <a:stretch/>
                   </pic:blipFill>
-                  <pic:spPr>
+                  <pic:spPr bwMode="auto">
                     <a:xfrm>
                       <a:off x="0" y="0"/>
-                      <a:ext cx="5943600" cy="1194435"/>
+                      <a:ext cx="5562600" cy="990600"/>
                     </a:xfrm>
                     <a:prstGeom prst="rect">
                       <a:avLst/>
                     </a:prstGeom>
+                    <a:noFill/>
+                    <a:ln>
+                      <a:noFill/>
+                    </a:ln>
+                    <a:extLst>
+                      <a:ext uri="{53640926-AAD7-44D8-BBD7-CCE9431645EC}">
+                        <a14:shadowObscured xmlns:a14="http://schemas.microsoft.com/office/drawing/2010/main"/>
+                      </a:ext>
+                    </a:extLst>
                   </pic:spPr>
                 </pic:pic>
               </a:graphicData>
@@ -4091,96 +4136,6 @@
         </w:rPr>
         <w:t xml:space="preserve"> ที่กำหนดไว้</w:t>
       </w:r>
-    </w:p>
-    <w:p>
-      <w:pPr>
-        <w:rPr>
-          <w:rFonts w:ascii="TH SarabunPSK" w:hAnsi="TH SarabunPSK" w:cs="TH SarabunPSK"/>
-          <w:sz w:val="32"/>
-          <w:szCs w:val="40"/>
-        </w:rPr>
-      </w:pPr>
-    </w:p>
-    <w:p>
-      <w:pPr>
-        <w:rPr>
-          <w:rFonts w:ascii="TH SarabunPSK" w:hAnsi="TH SarabunPSK" w:cs="TH SarabunPSK"/>
-          <w:sz w:val="32"/>
-          <w:szCs w:val="40"/>
-        </w:rPr>
-      </w:pPr>
-    </w:p>
-    <w:p>
-      <w:pPr>
-        <w:rPr>
-          <w:rFonts w:ascii="TH SarabunPSK" w:hAnsi="TH SarabunPSK" w:cs="TH SarabunPSK"/>
-          <w:sz w:val="32"/>
-          <w:szCs w:val="40"/>
-        </w:rPr>
-      </w:pPr>
-    </w:p>
-    <w:p>
-      <w:pPr>
-        <w:rPr>
-          <w:rFonts w:ascii="TH SarabunPSK" w:hAnsi="TH SarabunPSK" w:cs="TH SarabunPSK"/>
-          <w:sz w:val="32"/>
-          <w:szCs w:val="40"/>
-        </w:rPr>
-      </w:pPr>
-    </w:p>
-    <w:p>
-      <w:pPr>
-        <w:rPr>
-          <w:rFonts w:ascii="TH SarabunPSK" w:hAnsi="TH SarabunPSK" w:cs="TH SarabunPSK"/>
-          <w:sz w:val="32"/>
-          <w:szCs w:val="40"/>
-        </w:rPr>
-      </w:pPr>
-    </w:p>
-    <w:p>
-      <w:pPr>
-        <w:rPr>
-          <w:rFonts w:ascii="TH SarabunPSK" w:hAnsi="TH SarabunPSK" w:cs="TH SarabunPSK"/>
-          <w:sz w:val="32"/>
-          <w:szCs w:val="40"/>
-        </w:rPr>
-      </w:pPr>
-    </w:p>
-    <w:p>
-      <w:pPr>
-        <w:rPr>
-          <w:rFonts w:ascii="TH SarabunPSK" w:hAnsi="TH SarabunPSK" w:cs="TH SarabunPSK"/>
-          <w:sz w:val="32"/>
-          <w:szCs w:val="40"/>
-        </w:rPr>
-      </w:pPr>
-    </w:p>
-    <w:p>
-      <w:pPr>
-        <w:rPr>
-          <w:rFonts w:ascii="TH SarabunPSK" w:hAnsi="TH SarabunPSK" w:cs="TH SarabunPSK"/>
-          <w:sz w:val="32"/>
-          <w:szCs w:val="40"/>
-        </w:rPr>
-      </w:pPr>
-    </w:p>
-    <w:p>
-      <w:pPr>
-        <w:rPr>
-          <w:rFonts w:ascii="TH SarabunPSK" w:hAnsi="TH SarabunPSK" w:cs="TH SarabunPSK"/>
-          <w:sz w:val="32"/>
-          <w:szCs w:val="40"/>
-        </w:rPr>
-      </w:pPr>
-    </w:p>
-    <w:p>
-      <w:pPr>
-        <w:rPr>
-          <w:rFonts w:ascii="TH SarabunPSK" w:hAnsi="TH SarabunPSK" w:cs="TH SarabunPSK"/>
-          <w:sz w:val="32"/>
-          <w:szCs w:val="40"/>
-        </w:rPr>
-      </w:pPr>
     </w:p>
     <w:p>
       <w:pPr>
@@ -4582,6 +4537,31 @@
           <w:szCs w:val="32"/>
           <w:cs/>
         </w:rPr>
+        <w:t xml:space="preserve">ที่มีการ </w:t>
+      </w:r>
+      <w:r>
+        <w:rPr>
+          <w:rFonts w:ascii="TH SarabunPSK" w:hAnsi="TH SarabunPSK" w:cs="TH SarabunPSK"/>
+          <w:sz w:val="32"/>
+          <w:szCs w:val="32"/>
+        </w:rPr>
+        <w:t>filter</w:t>
+      </w:r>
+      <w:r>
+        <w:rPr>
+          <w:rFonts w:ascii="TH SarabunPSK" w:hAnsi="TH SarabunPSK" w:cs="TH SarabunPSK"/>
+          <w:sz w:val="32"/>
+          <w:szCs w:val="32"/>
+        </w:rPr>
+        <w:t xml:space="preserve"> </w:t>
+      </w:r>
+      <w:r>
+        <w:rPr>
+          <w:rFonts w:ascii="TH SarabunPSK" w:hAnsi="TH SarabunPSK" w:cs="TH SarabunPSK" w:hint="cs"/>
+          <w:sz w:val="32"/>
+          <w:szCs w:val="32"/>
+          <w:cs/>
+        </w:rPr>
         <w:t>โดย</w:t>
       </w:r>
       <w:r>
@@ -4677,15 +4657,22 @@
         </w:rPr>
         <w:t xml:space="preserve"> </w:t>
       </w:r>
-      <w:r>
+    </w:p>
+    <w:p>
+      <w:pPr>
         <w:rPr>
           <w:noProof/>
         </w:rPr>
+      </w:pPr>
+      <w:r>
+        <w:rPr>
+          <w:noProof/>
+        </w:rPr>
         <w:drawing>
-          <wp:inline distT="0" distB="0" distL="0" distR="0" wp14:anchorId="49F61D63" wp14:editId="74ED3BEA">
-            <wp:extent cx="5943600" cy="1505585"/>
+          <wp:inline distT="0" distB="0" distL="0" distR="0" wp14:anchorId="5B1831A6" wp14:editId="6F856E82">
+            <wp:extent cx="5554980" cy="1409700"/>
             <wp:effectExtent l="0" t="0" r="0" b="0"/>
-            <wp:docPr id="10" name="Picture 10" descr="Text&#10;&#10;Description automatically generated"/>
+            <wp:docPr id="37" name="Picture 37"/>
             <wp:cNvGraphicFramePr>
               <a:graphicFrameLocks xmlns:a="http://schemas.openxmlformats.org/drawingml/2006/main" noChangeAspect="1"/>
             </wp:cNvGraphicFramePr>
@@ -4693,23 +4680,39 @@
               <a:graphicData uri="http://schemas.openxmlformats.org/drawingml/2006/picture">
                 <pic:pic xmlns:pic="http://schemas.openxmlformats.org/drawingml/2006/picture">
                   <pic:nvPicPr>
-                    <pic:cNvPr id="10" name="Picture 10" descr="Text&#10;&#10;Description automatically generated"/>
-                    <pic:cNvPicPr/>
+                    <pic:cNvPr id="0" name="Picture 7"/>
+                    <pic:cNvPicPr>
+                      <a:picLocks noChangeAspect="1" noChangeArrowheads="1"/>
+                    </pic:cNvPicPr>
                   </pic:nvPicPr>
-                  <pic:blipFill>
-                    <a:blip r:embed="rId13"/>
-                    <a:stretch>
-                      <a:fillRect/>
-                    </a:stretch>
+                  <pic:blipFill rotWithShape="1">
+                    <a:blip r:embed="rId13" cstate="print">
+                      <a:extLst>
+                        <a:ext uri="{28A0092B-C50C-407E-A947-70E740481C1C}">
+                          <a14:useLocalDpi xmlns:a14="http://schemas.microsoft.com/office/drawing/2010/main" val="0"/>
+                        </a:ext>
+                      </a:extLst>
+                    </a:blip>
+                    <a:srcRect l="3209" t="15294" r="3209" b="12157"/>
+                    <a:stretch/>
                   </pic:blipFill>
-                  <pic:spPr>
+                  <pic:spPr bwMode="auto">
                     <a:xfrm>
                       <a:off x="0" y="0"/>
-                      <a:ext cx="5943600" cy="1505585"/>
+                      <a:ext cx="5554980" cy="1409700"/>
                     </a:xfrm>
                     <a:prstGeom prst="rect">
                       <a:avLst/>
                     </a:prstGeom>
+                    <a:noFill/>
+                    <a:ln>
+                      <a:noFill/>
+                    </a:ln>
+                    <a:extLst>
+                      <a:ext uri="{53640926-AAD7-44D8-BBD7-CCE9431645EC}">
+                        <a14:shadowObscured xmlns:a14="http://schemas.microsoft.com/office/drawing/2010/main"/>
+                      </a:ext>
+                    </a:extLst>
                   </pic:spPr>
                 </pic:pic>
               </a:graphicData>
@@ -5354,10 +5357,10 @@
           <w:noProof/>
         </w:rPr>
         <w:drawing>
-          <wp:inline distT="0" distB="0" distL="0" distR="0" wp14:anchorId="6AD11343" wp14:editId="6E84E4F4">
-            <wp:extent cx="5943600" cy="1239520"/>
+          <wp:inline distT="0" distB="0" distL="0" distR="0" wp14:anchorId="42119E33" wp14:editId="3F3361A2">
+            <wp:extent cx="5935980" cy="1943100"/>
             <wp:effectExtent l="0" t="0" r="0" b="0"/>
-            <wp:docPr id="11" name="Picture 11" descr="Text&#10;&#10;Description automatically generated"/>
+            <wp:docPr id="38" name="Picture 38"/>
             <wp:cNvGraphicFramePr>
               <a:graphicFrameLocks xmlns:a="http://schemas.openxmlformats.org/drawingml/2006/main" noChangeAspect="1"/>
             </wp:cNvGraphicFramePr>
@@ -5365,23 +5368,36 @@
               <a:graphicData uri="http://schemas.openxmlformats.org/drawingml/2006/picture">
                 <pic:pic xmlns:pic="http://schemas.openxmlformats.org/drawingml/2006/picture">
                   <pic:nvPicPr>
-                    <pic:cNvPr id="11" name="Picture 11" descr="Text&#10;&#10;Description automatically generated"/>
-                    <pic:cNvPicPr/>
+                    <pic:cNvPr id="0" name="Picture 8"/>
+                    <pic:cNvPicPr>
+                      <a:picLocks noChangeAspect="1" noChangeArrowheads="1"/>
+                    </pic:cNvPicPr>
                   </pic:nvPicPr>
                   <pic:blipFill>
-                    <a:blip r:embed="rId16"/>
+                    <a:blip r:embed="rId16" cstate="print">
+                      <a:extLst>
+                        <a:ext uri="{28A0092B-C50C-407E-A947-70E740481C1C}">
+                          <a14:useLocalDpi xmlns:a14="http://schemas.microsoft.com/office/drawing/2010/main" val="0"/>
+                        </a:ext>
+                      </a:extLst>
+                    </a:blip>
+                    <a:srcRect/>
                     <a:stretch>
                       <a:fillRect/>
                     </a:stretch>
                   </pic:blipFill>
-                  <pic:spPr>
+                  <pic:spPr bwMode="auto">
                     <a:xfrm>
                       <a:off x="0" y="0"/>
-                      <a:ext cx="5943600" cy="1239520"/>
+                      <a:ext cx="5935980" cy="1943100"/>
                     </a:xfrm>
                     <a:prstGeom prst="rect">
                       <a:avLst/>
                     </a:prstGeom>
+                    <a:noFill/>
+                    <a:ln>
+                      <a:noFill/>
+                    </a:ln>
                   </pic:spPr>
                 </pic:pic>
               </a:graphicData>
@@ -5572,7 +5588,6 @@
           <w:sz w:val="32"/>
           <w:szCs w:val="40"/>
         </w:rPr>
-        <w:lastRenderedPageBreak/>
         <w:t>(</w:t>
       </w:r>
       <w:proofErr w:type="spellStart"/>
@@ -5998,20 +6013,27 @@
     <w:p>
       <w:pPr>
         <w:rPr>
-          <w:rFonts w:ascii="TH SarabunPSK" w:hAnsi="TH SarabunPSK" w:cs="TH SarabunPSK"/>
-          <w:sz w:val="32"/>
-          <w:szCs w:val="40"/>
-        </w:rPr>
-      </w:pPr>
-      <w:r>
-        <w:rPr>
           <w:noProof/>
         </w:rPr>
+      </w:pPr>
+    </w:p>
+    <w:p>
+      <w:pPr>
+        <w:rPr>
+          <w:rFonts w:ascii="TH SarabunPSK" w:hAnsi="TH SarabunPSK" w:cs="TH SarabunPSK"/>
+          <w:sz w:val="32"/>
+          <w:szCs w:val="40"/>
+        </w:rPr>
+      </w:pPr>
+      <w:r>
+        <w:rPr>
+          <w:noProof/>
+        </w:rPr>
         <w:drawing>
-          <wp:inline distT="0" distB="0" distL="0" distR="0" wp14:anchorId="3A8B032F" wp14:editId="36CDD7A6">
-            <wp:extent cx="4136595" cy="2097024"/>
+          <wp:inline distT="0" distB="0" distL="0" distR="0" wp14:anchorId="5AFD3EDE" wp14:editId="653713F4">
+            <wp:extent cx="5577840" cy="1943100"/>
             <wp:effectExtent l="0" t="0" r="0" b="0"/>
-            <wp:docPr id="12" name="Picture 12" descr="Text&#10;&#10;Description automatically generated"/>
+            <wp:docPr id="39" name="Picture 39"/>
             <wp:cNvGraphicFramePr>
               <a:graphicFrameLocks xmlns:a="http://schemas.openxmlformats.org/drawingml/2006/main" noChangeAspect="1"/>
             </wp:cNvGraphicFramePr>
@@ -6019,23 +6041,39 @@
               <a:graphicData uri="http://schemas.openxmlformats.org/drawingml/2006/picture">
                 <pic:pic xmlns:pic="http://schemas.openxmlformats.org/drawingml/2006/picture">
                   <pic:nvPicPr>
-                    <pic:cNvPr id="12" name="Picture 12" descr="Text&#10;&#10;Description automatically generated"/>
-                    <pic:cNvPicPr/>
+                    <pic:cNvPr id="0" name="Picture 9"/>
+                    <pic:cNvPicPr>
+                      <a:picLocks noChangeAspect="1" noChangeArrowheads="1"/>
+                    </pic:cNvPicPr>
                   </pic:nvPicPr>
-                  <pic:blipFill>
-                    <a:blip r:embed="rId19"/>
-                    <a:stretch>
-                      <a:fillRect/>
-                    </a:stretch>
+                  <pic:blipFill rotWithShape="1">
+                    <a:blip r:embed="rId19" cstate="print">
+                      <a:extLst>
+                        <a:ext uri="{28A0092B-C50C-407E-A947-70E740481C1C}">
+                          <a14:useLocalDpi xmlns:a14="http://schemas.microsoft.com/office/drawing/2010/main" val="0"/>
+                        </a:ext>
+                      </a:extLst>
+                    </a:blip>
+                    <a:srcRect l="3209" t="11607" r="2824" b="12500"/>
+                    <a:stretch/>
                   </pic:blipFill>
-                  <pic:spPr>
+                  <pic:spPr bwMode="auto">
                     <a:xfrm>
                       <a:off x="0" y="0"/>
-                      <a:ext cx="4153386" cy="2105536"/>
+                      <a:ext cx="5577840" cy="1943100"/>
                     </a:xfrm>
                     <a:prstGeom prst="rect">
                       <a:avLst/>
                     </a:prstGeom>
+                    <a:noFill/>
+                    <a:ln>
+                      <a:noFill/>
+                    </a:ln>
+                    <a:extLst>
+                      <a:ext uri="{53640926-AAD7-44D8-BBD7-CCE9431645EC}">
+                        <a14:shadowObscured xmlns:a14="http://schemas.microsoft.com/office/drawing/2010/main"/>
+                      </a:ext>
+                    </a:extLst>
                   </pic:spPr>
                 </pic:pic>
               </a:graphicData>
@@ -6148,24 +6186,6 @@
         </w:rPr>
         <w:t xml:space="preserve"> ที่กำหนดไว้</w:t>
       </w:r>
-    </w:p>
-    <w:p>
-      <w:pPr>
-        <w:rPr>
-          <w:rFonts w:ascii="TH SarabunPSK" w:hAnsi="TH SarabunPSK" w:cs="TH SarabunPSK"/>
-          <w:sz w:val="32"/>
-          <w:szCs w:val="32"/>
-        </w:rPr>
-      </w:pPr>
-    </w:p>
-    <w:p>
-      <w:pPr>
-        <w:rPr>
-          <w:rFonts w:ascii="TH SarabunPSK" w:hAnsi="TH SarabunPSK" w:cs="TH SarabunPSK"/>
-          <w:sz w:val="32"/>
-          <w:szCs w:val="32"/>
-        </w:rPr>
-      </w:pPr>
     </w:p>
     <w:p>
       <w:pPr>
@@ -6427,10 +6447,10 @@
           <w:noProof/>
         </w:rPr>
         <w:drawing>
-          <wp:inline distT="0" distB="0" distL="0" distR="0" wp14:anchorId="6675109D" wp14:editId="76DEB8EA">
-            <wp:extent cx="5943600" cy="1687830"/>
-            <wp:effectExtent l="0" t="0" r="0" b="7620"/>
-            <wp:docPr id="13" name="Picture 13" descr="Text&#10;&#10;Description automatically generated"/>
+          <wp:inline distT="0" distB="0" distL="0" distR="0" wp14:anchorId="44E92AB9" wp14:editId="571693C1">
+            <wp:extent cx="5585460" cy="1783080"/>
+            <wp:effectExtent l="0" t="0" r="0" b="0"/>
+            <wp:docPr id="40" name="Picture 40"/>
             <wp:cNvGraphicFramePr>
               <a:graphicFrameLocks xmlns:a="http://schemas.openxmlformats.org/drawingml/2006/main" noChangeAspect="1"/>
             </wp:cNvGraphicFramePr>
@@ -6438,23 +6458,39 @@
               <a:graphicData uri="http://schemas.openxmlformats.org/drawingml/2006/picture">
                 <pic:pic xmlns:pic="http://schemas.openxmlformats.org/drawingml/2006/picture">
                   <pic:nvPicPr>
-                    <pic:cNvPr id="13" name="Picture 13" descr="Text&#10;&#10;Description automatically generated"/>
-                    <pic:cNvPicPr/>
+                    <pic:cNvPr id="0" name="Picture 10"/>
+                    <pic:cNvPicPr>
+                      <a:picLocks noChangeAspect="1" noChangeArrowheads="1"/>
+                    </pic:cNvPicPr>
                   </pic:nvPicPr>
-                  <pic:blipFill>
-                    <a:blip r:embed="rId21"/>
-                    <a:stretch>
-                      <a:fillRect/>
-                    </a:stretch>
+                  <pic:blipFill rotWithShape="1">
+                    <a:blip r:embed="rId21" cstate="print">
+                      <a:extLst>
+                        <a:ext uri="{28A0092B-C50C-407E-A947-70E740481C1C}">
+                          <a14:useLocalDpi xmlns:a14="http://schemas.microsoft.com/office/drawing/2010/main" val="0"/>
+                        </a:ext>
+                      </a:extLst>
+                    </a:blip>
+                    <a:srcRect l="2823" t="11842" r="3081" b="11184"/>
+                    <a:stretch/>
                   </pic:blipFill>
-                  <pic:spPr>
+                  <pic:spPr bwMode="auto">
                     <a:xfrm>
                       <a:off x="0" y="0"/>
-                      <a:ext cx="5943600" cy="1687830"/>
+                      <a:ext cx="5585460" cy="1783080"/>
                     </a:xfrm>
                     <a:prstGeom prst="rect">
                       <a:avLst/>
                     </a:prstGeom>
+                    <a:noFill/>
+                    <a:ln>
+                      <a:noFill/>
+                    </a:ln>
+                    <a:extLst>
+                      <a:ext uri="{53640926-AAD7-44D8-BBD7-CCE9431645EC}">
+                        <a14:shadowObscured xmlns:a14="http://schemas.microsoft.com/office/drawing/2010/main"/>
+                      </a:ext>
+                    </a:extLst>
                   </pic:spPr>
                 </pic:pic>
               </a:graphicData>
@@ -6948,21 +6984,56 @@
       </w:pPr>
       <w:r>
         <w:rPr>
+          <w:rFonts w:ascii="TH SarabunPSK" w:hAnsi="TH SarabunPSK" w:cs="TH SarabunPSK"/>
+          <w:sz w:val="32"/>
+          <w:szCs w:val="40"/>
+        </w:rPr>
+        <w:t xml:space="preserve"> </w:t>
+      </w:r>
+      <w:r>
+        <w:rPr>
+          <w:rFonts w:ascii="TH SarabunPSK" w:hAnsi="TH SarabunPSK" w:cs="TH SarabunPSK"/>
+          <w:sz w:val="32"/>
+          <w:szCs w:val="40"/>
+        </w:rPr>
+        <w:t>(</w:t>
+      </w:r>
+      <w:proofErr w:type="spellStart"/>
+      <w:r>
+        <w:rPr>
+          <w:rFonts w:ascii="TH SarabunPSK" w:hAnsi="TH SarabunPSK" w:cs="TH SarabunPSK"/>
+          <w:sz w:val="32"/>
+          <w:szCs w:val="40"/>
+        </w:rPr>
+        <w:t>BookingController</w:t>
+      </w:r>
+      <w:proofErr w:type="spellEnd"/>
+      <w:r>
+        <w:rPr>
+          <w:rFonts w:ascii="TH SarabunPSK" w:hAnsi="TH SarabunPSK" w:cs="TH SarabunPSK"/>
+          <w:sz w:val="32"/>
+          <w:szCs w:val="40"/>
+        </w:rPr>
+        <w:t>)</w:t>
+      </w:r>
+    </w:p>
+    <w:p>
+      <w:pPr>
+        <w:rPr>
+          <w:rFonts w:ascii="TH SarabunPSK" w:hAnsi="TH SarabunPSK" w:cs="TH SarabunPSK"/>
+          <w:sz w:val="32"/>
+          <w:szCs w:val="40"/>
+        </w:rPr>
+      </w:pPr>
+      <w:r>
+        <w:rPr>
           <w:noProof/>
         </w:rPr>
         <w:drawing>
-          <wp:anchor distT="0" distB="0" distL="114300" distR="114300" simplePos="0" relativeHeight="251663360" behindDoc="0" locked="0" layoutInCell="1" allowOverlap="1" wp14:anchorId="58FB1768" wp14:editId="0AB83842">
-            <wp:simplePos x="0" y="0"/>
-            <wp:positionH relativeFrom="column">
-              <wp:posOffset>-792480</wp:posOffset>
-            </wp:positionH>
-            <wp:positionV relativeFrom="paragraph">
-              <wp:posOffset>320675</wp:posOffset>
-            </wp:positionV>
-            <wp:extent cx="7462999" cy="1874520"/>
-            <wp:effectExtent l="0" t="0" r="5080" b="0"/>
-            <wp:wrapNone/>
-            <wp:docPr id="14" name="Picture 14" descr="Text&#10;&#10;Description automatically generated"/>
+          <wp:inline distT="0" distB="0" distL="0" distR="0" wp14:anchorId="78B4CE73" wp14:editId="54A89ECA">
+            <wp:extent cx="5600700" cy="2415540"/>
+            <wp:effectExtent l="0" t="0" r="0" b="0"/>
+            <wp:docPr id="41" name="Picture 41" descr="Text&#10;&#10;Description automatically generated"/>
             <wp:cNvGraphicFramePr>
               <a:graphicFrameLocks xmlns:a="http://schemas.openxmlformats.org/drawingml/2006/main" noChangeAspect="1"/>
             </wp:cNvGraphicFramePr>
@@ -6970,181 +7041,185 @@
               <a:graphicData uri="http://schemas.openxmlformats.org/drawingml/2006/picture">
                 <pic:pic xmlns:pic="http://schemas.openxmlformats.org/drawingml/2006/picture">
                   <pic:nvPicPr>
-                    <pic:cNvPr id="14" name="Picture 14" descr="Text&#10;&#10;Description automatically generated"/>
-                    <pic:cNvPicPr/>
+                    <pic:cNvPr id="41" name="Picture 41" descr="Text&#10;&#10;Description automatically generated"/>
+                    <pic:cNvPicPr>
+                      <a:picLocks noChangeAspect="1" noChangeArrowheads="1"/>
+                    </pic:cNvPicPr>
                   </pic:nvPicPr>
-                  <pic:blipFill>
-                    <a:blip r:embed="rId23">
+                  <pic:blipFill rotWithShape="1">
+                    <a:blip r:embed="rId23" cstate="print">
                       <a:extLst>
                         <a:ext uri="{28A0092B-C50C-407E-A947-70E740481C1C}">
                           <a14:useLocalDpi xmlns:a14="http://schemas.microsoft.com/office/drawing/2010/main" val="0"/>
                         </a:ext>
                       </a:extLst>
                     </a:blip>
-                    <a:stretch>
-                      <a:fillRect/>
-                    </a:stretch>
+                    <a:srcRect l="2952" t="9744" r="2696" b="8975"/>
+                    <a:stretch/>
                   </pic:blipFill>
-                  <pic:spPr>
+                  <pic:spPr bwMode="auto">
                     <a:xfrm>
                       <a:off x="0" y="0"/>
-                      <a:ext cx="7462999" cy="1874520"/>
+                      <a:ext cx="5600700" cy="2415540"/>
                     </a:xfrm>
                     <a:prstGeom prst="rect">
                       <a:avLst/>
                     </a:prstGeom>
+                    <a:noFill/>
+                    <a:ln>
+                      <a:noFill/>
+                    </a:ln>
+                    <a:extLst>
+                      <a:ext uri="{53640926-AAD7-44D8-BBD7-CCE9431645EC}">
+                        <a14:shadowObscured xmlns:a14="http://schemas.microsoft.com/office/drawing/2010/main"/>
+                      </a:ext>
+                    </a:extLst>
                   </pic:spPr>
                 </pic:pic>
               </a:graphicData>
             </a:graphic>
-            <wp14:sizeRelH relativeFrom="margin">
-              <wp14:pctWidth>0</wp14:pctWidth>
-            </wp14:sizeRelH>
-            <wp14:sizeRelV relativeFrom="margin">
-              <wp14:pctHeight>0</wp14:pctHeight>
-            </wp14:sizeRelV>
-          </wp:anchor>
+          </wp:inline>
         </w:drawing>
       </w:r>
-      <w:r>
-        <w:rPr>
-          <w:rFonts w:ascii="TH SarabunPSK" w:hAnsi="TH SarabunPSK" w:cs="TH SarabunPSK"/>
-          <w:sz w:val="32"/>
-          <w:szCs w:val="40"/>
-        </w:rPr>
-        <w:t>(</w:t>
+    </w:p>
+    <w:p>
+      <w:pPr>
+        <w:rPr>
+          <w:rFonts w:ascii="TH SarabunPSK" w:hAnsi="TH SarabunPSK" w:cs="TH SarabunPSK"/>
+          <w:sz w:val="32"/>
+          <w:szCs w:val="32"/>
+        </w:rPr>
+      </w:pPr>
+      <w:r>
+        <w:rPr>
+          <w:rFonts w:ascii="TH SarabunPSK" w:hAnsi="TH SarabunPSK" w:cs="TH SarabunPSK" w:hint="cs"/>
+          <w:sz w:val="32"/>
+          <w:szCs w:val="32"/>
+          <w:cs/>
+        </w:rPr>
+        <w:t xml:space="preserve">เป็น </w:t>
+      </w:r>
+      <w:r>
+        <w:rPr>
+          <w:rFonts w:ascii="TH SarabunPSK" w:hAnsi="TH SarabunPSK" w:cs="TH SarabunPSK"/>
+          <w:sz w:val="32"/>
+          <w:szCs w:val="32"/>
+        </w:rPr>
+        <w:t>method</w:t>
+      </w:r>
+      <w:r>
+        <w:rPr>
+          <w:rFonts w:ascii="TH SarabunPSK" w:hAnsi="TH SarabunPSK" w:cs="TH SarabunPSK" w:hint="cs"/>
+          <w:sz w:val="32"/>
+          <w:szCs w:val="32"/>
+          <w:cs/>
+        </w:rPr>
+        <w:t xml:space="preserve"> ที่ </w:t>
+      </w:r>
+      <w:r>
+        <w:rPr>
+          <w:rFonts w:ascii="TH SarabunPSK" w:hAnsi="TH SarabunPSK" w:cs="TH SarabunPSK"/>
+          <w:sz w:val="32"/>
+          <w:szCs w:val="32"/>
+        </w:rPr>
+        <w:t xml:space="preserve">return </w:t>
+      </w:r>
+      <w:r>
+        <w:rPr>
+          <w:rFonts w:ascii="TH SarabunPSK" w:hAnsi="TH SarabunPSK" w:cs="TH SarabunPSK" w:hint="cs"/>
+          <w:sz w:val="32"/>
+          <w:szCs w:val="32"/>
+          <w:cs/>
+        </w:rPr>
+        <w:t xml:space="preserve">ค่าจาก </w:t>
+      </w:r>
+      <w:r>
+        <w:rPr>
+          <w:rFonts w:ascii="TH SarabunPSK" w:hAnsi="TH SarabunPSK" w:cs="TH SarabunPSK"/>
+          <w:sz w:val="32"/>
+          <w:szCs w:val="32"/>
+        </w:rPr>
+        <w:t>method</w:t>
+      </w:r>
+      <w:r>
+        <w:rPr>
+          <w:rFonts w:ascii="TH SarabunPSK" w:hAnsi="TH SarabunPSK" w:cs="TH SarabunPSK" w:hint="cs"/>
+          <w:sz w:val="32"/>
+          <w:szCs w:val="32"/>
+          <w:cs/>
+        </w:rPr>
+        <w:t xml:space="preserve"> ของ </w:t>
       </w:r>
       <w:proofErr w:type="spellStart"/>
       <w:r>
         <w:rPr>
           <w:rFonts w:ascii="TH SarabunPSK" w:hAnsi="TH SarabunPSK" w:cs="TH SarabunPSK"/>
           <w:sz w:val="32"/>
-          <w:szCs w:val="40"/>
-        </w:rPr>
-        <w:t>BookingController</w:t>
+          <w:szCs w:val="32"/>
+        </w:rPr>
+        <w:t>BookingService</w:t>
       </w:r>
       <w:proofErr w:type="spellEnd"/>
       <w:r>
         <w:rPr>
-          <w:rFonts w:ascii="TH SarabunPSK" w:hAnsi="TH SarabunPSK" w:cs="TH SarabunPSK"/>
-          <w:sz w:val="32"/>
-          <w:szCs w:val="40"/>
-        </w:rPr>
-        <w:t>)</w:t>
-      </w:r>
-    </w:p>
-    <w:p>
-      <w:pPr>
-        <w:rPr>
-          <w:rFonts w:ascii="TH SarabunPSK" w:hAnsi="TH SarabunPSK" w:cs="TH SarabunPSK"/>
-          <w:sz w:val="32"/>
-          <w:szCs w:val="40"/>
-        </w:rPr>
-      </w:pPr>
-    </w:p>
-    <w:p>
-      <w:pPr>
-        <w:rPr>
-          <w:rFonts w:ascii="TH SarabunPSK" w:hAnsi="TH SarabunPSK" w:cs="TH SarabunPSK"/>
-          <w:sz w:val="32"/>
-          <w:szCs w:val="40"/>
-        </w:rPr>
-      </w:pPr>
-    </w:p>
-    <w:p>
-      <w:pPr>
-        <w:rPr>
-          <w:rFonts w:ascii="TH SarabunPSK" w:hAnsi="TH SarabunPSK" w:cs="TH SarabunPSK"/>
-          <w:sz w:val="32"/>
-          <w:szCs w:val="40"/>
-        </w:rPr>
-      </w:pPr>
-    </w:p>
-    <w:p>
-      <w:pPr>
-        <w:rPr>
-          <w:rFonts w:ascii="TH SarabunPSK" w:hAnsi="TH SarabunPSK" w:cs="TH SarabunPSK"/>
-          <w:sz w:val="32"/>
-          <w:szCs w:val="40"/>
-        </w:rPr>
-      </w:pPr>
-    </w:p>
-    <w:p>
-      <w:pPr>
-        <w:rPr>
-          <w:rFonts w:ascii="TH SarabunPSK" w:hAnsi="TH SarabunPSK" w:cs="TH SarabunPSK"/>
-          <w:sz w:val="32"/>
-          <w:szCs w:val="40"/>
-        </w:rPr>
-      </w:pPr>
-    </w:p>
-    <w:p>
-      <w:pPr>
-        <w:rPr>
-          <w:rFonts w:ascii="TH SarabunPSK" w:hAnsi="TH SarabunPSK" w:cs="TH SarabunPSK"/>
-          <w:sz w:val="32"/>
-          <w:szCs w:val="32"/>
-        </w:rPr>
-      </w:pPr>
-      <w:r>
-        <w:rPr>
-          <w:rFonts w:ascii="TH SarabunPSK" w:hAnsi="TH SarabunPSK" w:cs="TH SarabunPSK" w:hint="cs"/>
-          <w:sz w:val="32"/>
-          <w:szCs w:val="32"/>
-          <w:cs/>
-        </w:rPr>
-        <w:t xml:space="preserve">เป็น </w:t>
-      </w:r>
-      <w:r>
-        <w:rPr>
-          <w:rFonts w:ascii="TH SarabunPSK" w:hAnsi="TH SarabunPSK" w:cs="TH SarabunPSK"/>
-          <w:sz w:val="32"/>
-          <w:szCs w:val="32"/>
-        </w:rPr>
-        <w:t>method</w:t>
-      </w:r>
-      <w:r>
-        <w:rPr>
-          <w:rFonts w:ascii="TH SarabunPSK" w:hAnsi="TH SarabunPSK" w:cs="TH SarabunPSK" w:hint="cs"/>
-          <w:sz w:val="32"/>
-          <w:szCs w:val="32"/>
-          <w:cs/>
-        </w:rPr>
-        <w:t xml:space="preserve"> ที่ </w:t>
-      </w:r>
-      <w:r>
-        <w:rPr>
-          <w:rFonts w:ascii="TH SarabunPSK" w:hAnsi="TH SarabunPSK" w:cs="TH SarabunPSK"/>
-          <w:sz w:val="32"/>
-          <w:szCs w:val="32"/>
-        </w:rPr>
-        <w:t xml:space="preserve">return </w:t>
-      </w:r>
-      <w:r>
-        <w:rPr>
-          <w:rFonts w:ascii="TH SarabunPSK" w:hAnsi="TH SarabunPSK" w:cs="TH SarabunPSK" w:hint="cs"/>
-          <w:sz w:val="32"/>
-          <w:szCs w:val="32"/>
-          <w:cs/>
-        </w:rPr>
-        <w:t xml:space="preserve">ค่าจาก </w:t>
-      </w:r>
-      <w:r>
-        <w:rPr>
-          <w:rFonts w:ascii="TH SarabunPSK" w:hAnsi="TH SarabunPSK" w:cs="TH SarabunPSK"/>
-          <w:sz w:val="32"/>
-          <w:szCs w:val="32"/>
-        </w:rPr>
-        <w:t>method</w:t>
-      </w:r>
-      <w:r>
-        <w:rPr>
-          <w:rFonts w:ascii="TH SarabunPSK" w:hAnsi="TH SarabunPSK" w:cs="TH SarabunPSK" w:hint="cs"/>
-          <w:sz w:val="32"/>
-          <w:szCs w:val="32"/>
-          <w:cs/>
-        </w:rPr>
-        <w:t xml:space="preserve"> ของ </w:t>
+          <w:rFonts w:ascii="TH SarabunPSK" w:hAnsi="TH SarabunPSK" w:cs="TH SarabunPSK" w:hint="cs"/>
+          <w:sz w:val="32"/>
+          <w:szCs w:val="32"/>
+          <w:cs/>
+        </w:rPr>
+        <w:t xml:space="preserve"> และแสดงค่าออกมาใน </w:t>
+      </w:r>
+      <w:r>
+        <w:rPr>
+          <w:rFonts w:ascii="TH SarabunPSK" w:hAnsi="TH SarabunPSK" w:cs="TH SarabunPSK"/>
+          <w:sz w:val="32"/>
+          <w:szCs w:val="32"/>
+        </w:rPr>
+        <w:t>endpoint</w:t>
+      </w:r>
+      <w:r>
+        <w:rPr>
+          <w:rFonts w:ascii="TH SarabunPSK" w:hAnsi="TH SarabunPSK" w:cs="TH SarabunPSK" w:hint="cs"/>
+          <w:sz w:val="32"/>
+          <w:szCs w:val="32"/>
+          <w:cs/>
+        </w:rPr>
+        <w:t xml:space="preserve"> ที่กำหนดไว้</w:t>
+      </w:r>
+      <w:r>
+        <w:rPr>
+          <w:rFonts w:ascii="TH SarabunPSK" w:hAnsi="TH SarabunPSK" w:cs="TH SarabunPSK" w:hint="cs"/>
+          <w:sz w:val="32"/>
+          <w:szCs w:val="32"/>
+          <w:cs/>
+        </w:rPr>
+        <w:t>โดยได้มีการ</w:t>
+      </w:r>
+      <w:r>
+        <w:rPr>
+          <w:rFonts w:ascii="TH SarabunPSK" w:hAnsi="TH SarabunPSK" w:cs="TH SarabunPSK" w:hint="cs"/>
+          <w:sz w:val="32"/>
+          <w:szCs w:val="32"/>
+          <w:cs/>
+        </w:rPr>
+        <w:t xml:space="preserve"> </w:t>
+      </w:r>
+      <w:r>
+        <w:rPr>
+          <w:rFonts w:ascii="TH SarabunPSK" w:hAnsi="TH SarabunPSK" w:cs="TH SarabunPSK"/>
+          <w:sz w:val="32"/>
+          <w:szCs w:val="32"/>
+        </w:rPr>
+        <w:t xml:space="preserve">check error </w:t>
+      </w:r>
+      <w:r>
+        <w:rPr>
+          <w:rFonts w:ascii="TH SarabunPSK" w:hAnsi="TH SarabunPSK" w:cs="TH SarabunPSK" w:hint="cs"/>
+          <w:sz w:val="32"/>
+          <w:szCs w:val="32"/>
+          <w:cs/>
+        </w:rPr>
+        <w:t xml:space="preserve">ไว้ว่าถ้าไปแก้ไขตัว </w:t>
       </w:r>
       <w:proofErr w:type="spellStart"/>
       <w:r>
@@ -7153,69 +7228,33 @@
           <w:sz w:val="32"/>
           <w:szCs w:val="32"/>
         </w:rPr>
-        <w:t>BookingService</w:t>
+        <w:t>BookigNa</w:t>
+      </w:r>
+      <w:r>
+        <w:rPr>
+          <w:rFonts w:ascii="TH SarabunPSK" w:hAnsi="TH SarabunPSK" w:cs="TH SarabunPSK"/>
+          <w:sz w:val="32"/>
+          <w:szCs w:val="32"/>
+        </w:rPr>
+        <w:t>me</w:t>
       </w:r>
       <w:proofErr w:type="spellEnd"/>
       <w:r>
         <w:rPr>
-          <w:rFonts w:ascii="TH SarabunPSK" w:hAnsi="TH SarabunPSK" w:cs="TH SarabunPSK" w:hint="cs"/>
-          <w:sz w:val="32"/>
-          <w:szCs w:val="32"/>
-          <w:cs/>
-        </w:rPr>
-        <w:t xml:space="preserve"> และแสดงค่าออกมาใน </w:t>
-      </w:r>
-      <w:r>
-        <w:rPr>
-          <w:rFonts w:ascii="TH SarabunPSK" w:hAnsi="TH SarabunPSK" w:cs="TH SarabunPSK"/>
-          <w:sz w:val="32"/>
-          <w:szCs w:val="32"/>
-        </w:rPr>
-        <w:t>endpoint</w:t>
-      </w:r>
-      <w:r>
-        <w:rPr>
-          <w:rFonts w:ascii="TH SarabunPSK" w:hAnsi="TH SarabunPSK" w:cs="TH SarabunPSK" w:hint="cs"/>
-          <w:sz w:val="32"/>
-          <w:szCs w:val="32"/>
-          <w:cs/>
-        </w:rPr>
-        <w:t xml:space="preserve"> ที่กำหนดไว้</w:t>
-      </w:r>
-      <w:r>
-        <w:rPr>
-          <w:rFonts w:ascii="TH SarabunPSK" w:hAnsi="TH SarabunPSK" w:cs="TH SarabunPSK" w:hint="cs"/>
-          <w:sz w:val="32"/>
-          <w:szCs w:val="32"/>
-          <w:cs/>
-        </w:rPr>
-        <w:t>โดยได้มีการ</w:t>
-      </w:r>
-      <w:r>
-        <w:rPr>
-          <w:rFonts w:ascii="TH SarabunPSK" w:hAnsi="TH SarabunPSK" w:cs="TH SarabunPSK" w:hint="cs"/>
-          <w:sz w:val="32"/>
-          <w:szCs w:val="32"/>
-          <w:cs/>
+          <w:rFonts w:ascii="TH SarabunPSK" w:hAnsi="TH SarabunPSK" w:cs="TH SarabunPSK"/>
+          <w:sz w:val="32"/>
+          <w:szCs w:val="32"/>
         </w:rPr>
         <w:t xml:space="preserve"> </w:t>
       </w:r>
       <w:r>
         <w:rPr>
-          <w:rFonts w:ascii="TH SarabunPSK" w:hAnsi="TH SarabunPSK" w:cs="TH SarabunPSK"/>
-          <w:sz w:val="32"/>
-          <w:szCs w:val="32"/>
-        </w:rPr>
-        <w:t xml:space="preserve">check error </w:t>
-      </w:r>
-      <w:r>
-        <w:rPr>
-          <w:rFonts w:ascii="TH SarabunPSK" w:hAnsi="TH SarabunPSK" w:cs="TH SarabunPSK" w:hint="cs"/>
-          <w:sz w:val="32"/>
-          <w:szCs w:val="32"/>
-          <w:cs/>
-        </w:rPr>
-        <w:t xml:space="preserve">ไว้ว่าถ้าไปแก้ไขตัว </w:t>
+          <w:rFonts w:ascii="TH SarabunPSK" w:hAnsi="TH SarabunPSK" w:cs="TH SarabunPSK" w:hint="cs"/>
+          <w:sz w:val="32"/>
+          <w:szCs w:val="32"/>
+          <w:cs/>
+        </w:rPr>
+        <w:t xml:space="preserve">และ </w:t>
       </w:r>
       <w:proofErr w:type="spellStart"/>
       <w:r>
@@ -7224,15 +7263,23 @@
           <w:sz w:val="32"/>
           <w:szCs w:val="32"/>
         </w:rPr>
-        <w:t>BookigNa</w:t>
-      </w:r>
-      <w:r>
-        <w:rPr>
-          <w:rFonts w:ascii="TH SarabunPSK" w:hAnsi="TH SarabunPSK" w:cs="TH SarabunPSK"/>
-          <w:sz w:val="32"/>
-          <w:szCs w:val="32"/>
-        </w:rPr>
-        <w:t>me</w:t>
+        <w:t>Bo</w:t>
+      </w:r>
+      <w:r>
+        <w:rPr>
+          <w:rFonts w:ascii="TH SarabunPSK" w:hAnsi="TH SarabunPSK" w:cs="TH SarabunPSK"/>
+          <w:sz w:val="32"/>
+          <w:szCs w:val="32"/>
+        </w:rPr>
+        <w:t>o</w:t>
+      </w:r>
+      <w:r>
+        <w:rPr>
+          <w:rFonts w:ascii="TH SarabunPSK" w:hAnsi="TH SarabunPSK" w:cs="TH SarabunPSK"/>
+          <w:sz w:val="32"/>
+          <w:szCs w:val="32"/>
+        </w:rPr>
+        <w:t>kingEmail</w:t>
       </w:r>
       <w:proofErr w:type="spellEnd"/>
       <w:r>
@@ -7250,49 +7297,6 @@
           <w:szCs w:val="32"/>
           <w:cs/>
         </w:rPr>
-        <w:t xml:space="preserve">และ </w:t>
-      </w:r>
-      <w:proofErr w:type="spellStart"/>
-      <w:r>
-        <w:rPr>
-          <w:rFonts w:ascii="TH SarabunPSK" w:hAnsi="TH SarabunPSK" w:cs="TH SarabunPSK"/>
-          <w:sz w:val="32"/>
-          <w:szCs w:val="32"/>
-        </w:rPr>
-        <w:t>Bo</w:t>
-      </w:r>
-      <w:r>
-        <w:rPr>
-          <w:rFonts w:ascii="TH SarabunPSK" w:hAnsi="TH SarabunPSK" w:cs="TH SarabunPSK"/>
-          <w:sz w:val="32"/>
-          <w:szCs w:val="32"/>
-        </w:rPr>
-        <w:t>o</w:t>
-      </w:r>
-      <w:r>
-        <w:rPr>
-          <w:rFonts w:ascii="TH SarabunPSK" w:hAnsi="TH SarabunPSK" w:cs="TH SarabunPSK"/>
-          <w:sz w:val="32"/>
-          <w:szCs w:val="32"/>
-        </w:rPr>
-        <w:t>kingEmail</w:t>
-      </w:r>
-      <w:proofErr w:type="spellEnd"/>
-      <w:r>
-        <w:rPr>
-          <w:rFonts w:ascii="TH SarabunPSK" w:hAnsi="TH SarabunPSK" w:cs="TH SarabunPSK"/>
-          <w:sz w:val="32"/>
-          <w:szCs w:val="32"/>
-        </w:rPr>
-        <w:t xml:space="preserve"> </w:t>
-      </w:r>
-      <w:r>
-        <w:rPr>
-          <w:rFonts w:ascii="TH SarabunPSK" w:hAnsi="TH SarabunPSK" w:cs="TH SarabunPSK" w:hint="cs"/>
-          <w:sz w:val="32"/>
-          <w:szCs w:val="32"/>
-          <w:cs/>
-        </w:rPr>
         <w:t>จะไ</w:t>
       </w:r>
       <w:r>
@@ -7321,15 +7325,6 @@
         </w:rPr>
         <w:t>error message</w:t>
       </w:r>
-    </w:p>
-    <w:p>
-      <w:pPr>
-        <w:rPr>
-          <w:rFonts w:ascii="TH SarabunPSK" w:hAnsi="TH SarabunPSK" w:cs="TH SarabunPSK"/>
-          <w:sz w:val="32"/>
-          <w:szCs w:val="40"/>
-        </w:rPr>
-      </w:pPr>
     </w:p>
     <w:p>
       <w:pPr>
@@ -7634,10 +7629,10 @@
           <w:noProof/>
         </w:rPr>
         <w:drawing>
-          <wp:inline distT="0" distB="0" distL="0" distR="0" wp14:anchorId="25A71DF7" wp14:editId="07B74F05">
-            <wp:extent cx="5943600" cy="611505"/>
+          <wp:inline distT="0" distB="0" distL="0" distR="0" wp14:anchorId="6A2C8F67" wp14:editId="77482F02">
+            <wp:extent cx="5935980" cy="1569720"/>
             <wp:effectExtent l="0" t="0" r="0" b="0"/>
-            <wp:docPr id="15" name="Picture 15"/>
+            <wp:docPr id="42" name="Picture 42"/>
             <wp:cNvGraphicFramePr>
               <a:graphicFrameLocks xmlns:a="http://schemas.openxmlformats.org/drawingml/2006/main" noChangeAspect="1"/>
             </wp:cNvGraphicFramePr>
@@ -7645,23 +7640,36 @@
               <a:graphicData uri="http://schemas.openxmlformats.org/drawingml/2006/picture">
                 <pic:pic xmlns:pic="http://schemas.openxmlformats.org/drawingml/2006/picture">
                   <pic:nvPicPr>
-                    <pic:cNvPr id="1" name=""/>
-                    <pic:cNvPicPr/>
+                    <pic:cNvPr id="0" name="Picture 12"/>
+                    <pic:cNvPicPr>
+                      <a:picLocks noChangeAspect="1" noChangeArrowheads="1"/>
+                    </pic:cNvPicPr>
                   </pic:nvPicPr>
                   <pic:blipFill>
-                    <a:blip r:embed="rId25"/>
+                    <a:blip r:embed="rId25" cstate="print">
+                      <a:extLst>
+                        <a:ext uri="{28A0092B-C50C-407E-A947-70E740481C1C}">
+                          <a14:useLocalDpi xmlns:a14="http://schemas.microsoft.com/office/drawing/2010/main" val="0"/>
+                        </a:ext>
+                      </a:extLst>
+                    </a:blip>
+                    <a:srcRect/>
                     <a:stretch>
                       <a:fillRect/>
                     </a:stretch>
                   </pic:blipFill>
-                  <pic:spPr>
+                  <pic:spPr bwMode="auto">
                     <a:xfrm>
                       <a:off x="0" y="0"/>
-                      <a:ext cx="5943600" cy="611505"/>
+                      <a:ext cx="5935980" cy="1569720"/>
                     </a:xfrm>
                     <a:prstGeom prst="rect">
                       <a:avLst/>
                     </a:prstGeom>
+                    <a:noFill/>
+                    <a:ln>
+                      <a:noFill/>
+                    </a:ln>
                   </pic:spPr>
                 </pic:pic>
               </a:graphicData>
@@ -7779,6 +7787,105 @@
       <w:pPr>
         <w:rPr>
           <w:rFonts w:ascii="TH SarabunPSK" w:hAnsi="TH SarabunPSK" w:cs="TH SarabunPSK"/>
+          <w:sz w:val="32"/>
+          <w:szCs w:val="32"/>
+        </w:rPr>
+      </w:pPr>
+    </w:p>
+    <w:p>
+      <w:pPr>
+        <w:rPr>
+          <w:rFonts w:ascii="TH SarabunPSK" w:hAnsi="TH SarabunPSK" w:cs="TH SarabunPSK"/>
+          <w:sz w:val="32"/>
+          <w:szCs w:val="32"/>
+        </w:rPr>
+      </w:pPr>
+    </w:p>
+    <w:p>
+      <w:pPr>
+        <w:rPr>
+          <w:rFonts w:ascii="TH SarabunPSK" w:hAnsi="TH SarabunPSK" w:cs="TH SarabunPSK"/>
+          <w:sz w:val="32"/>
+          <w:szCs w:val="32"/>
+        </w:rPr>
+      </w:pPr>
+    </w:p>
+    <w:p>
+      <w:pPr>
+        <w:rPr>
+          <w:rFonts w:ascii="TH SarabunPSK" w:hAnsi="TH SarabunPSK" w:cs="TH SarabunPSK"/>
+          <w:sz w:val="32"/>
+          <w:szCs w:val="32"/>
+        </w:rPr>
+      </w:pPr>
+    </w:p>
+    <w:p>
+      <w:pPr>
+        <w:rPr>
+          <w:rFonts w:ascii="TH SarabunPSK" w:hAnsi="TH SarabunPSK" w:cs="TH SarabunPSK"/>
+          <w:sz w:val="32"/>
+          <w:szCs w:val="32"/>
+        </w:rPr>
+      </w:pPr>
+    </w:p>
+    <w:p>
+      <w:pPr>
+        <w:rPr>
+          <w:rFonts w:ascii="TH SarabunPSK" w:hAnsi="TH SarabunPSK" w:cs="TH SarabunPSK"/>
+          <w:sz w:val="32"/>
+          <w:szCs w:val="32"/>
+        </w:rPr>
+      </w:pPr>
+    </w:p>
+    <w:p>
+      <w:pPr>
+        <w:rPr>
+          <w:rFonts w:ascii="TH SarabunPSK" w:hAnsi="TH SarabunPSK" w:cs="TH SarabunPSK"/>
+          <w:sz w:val="32"/>
+          <w:szCs w:val="32"/>
+        </w:rPr>
+      </w:pPr>
+    </w:p>
+    <w:p>
+      <w:pPr>
+        <w:rPr>
+          <w:rFonts w:ascii="TH SarabunPSK" w:hAnsi="TH SarabunPSK" w:cs="TH SarabunPSK"/>
+          <w:sz w:val="32"/>
+          <w:szCs w:val="32"/>
+        </w:rPr>
+      </w:pPr>
+    </w:p>
+    <w:p>
+      <w:pPr>
+        <w:rPr>
+          <w:rFonts w:ascii="TH SarabunPSK" w:hAnsi="TH SarabunPSK" w:cs="TH SarabunPSK"/>
+          <w:sz w:val="32"/>
+          <w:szCs w:val="32"/>
+        </w:rPr>
+      </w:pPr>
+    </w:p>
+    <w:p>
+      <w:pPr>
+        <w:rPr>
+          <w:rFonts w:ascii="TH SarabunPSK" w:hAnsi="TH SarabunPSK" w:cs="TH SarabunPSK"/>
+          <w:sz w:val="32"/>
+          <w:szCs w:val="32"/>
+        </w:rPr>
+      </w:pPr>
+    </w:p>
+    <w:p>
+      <w:pPr>
+        <w:rPr>
+          <w:rFonts w:ascii="TH SarabunPSK" w:hAnsi="TH SarabunPSK" w:cs="TH SarabunPSK"/>
+          <w:sz w:val="32"/>
+          <w:szCs w:val="32"/>
+        </w:rPr>
+      </w:pPr>
+    </w:p>
+    <w:p>
+      <w:pPr>
+        <w:rPr>
+          <w:rFonts w:ascii="TH SarabunPSK" w:hAnsi="TH SarabunPSK" w:cs="TH SarabunPSK"/>
           <w:b/>
           <w:bCs/>
           <w:sz w:val="36"/>
@@ -7794,6 +7901,7 @@
           <w:sz w:val="36"/>
           <w:szCs w:val="44"/>
         </w:rPr>
+        <w:lastRenderedPageBreak/>
         <w:t>CategoryController</w:t>
       </w:r>
       <w:proofErr w:type="spellEnd"/>
@@ -8192,7 +8300,6 @@
           <w:sz w:val="32"/>
           <w:szCs w:val="40"/>
         </w:rPr>
-        <w:lastRenderedPageBreak/>
         <w:t>(</w:t>
       </w:r>
       <w:proofErr w:type="spellStart"/>
@@ -8452,6 +8559,7 @@
         <w:rPr>
           <w:noProof/>
         </w:rPr>
+        <w:lastRenderedPageBreak/>
         <w:drawing>
           <wp:inline distT="0" distB="0" distL="0" distR="0" wp14:anchorId="595B92F2" wp14:editId="5B950247">
             <wp:extent cx="5943600" cy="926465"/>
@@ -8703,7 +8811,6 @@
           <w:sz w:val="32"/>
           <w:szCs w:val="40"/>
         </w:rPr>
-        <w:lastRenderedPageBreak/>
         <w:t>(</w:t>
       </w:r>
       <w:proofErr w:type="spellStart"/>
@@ -8788,6 +8895,7 @@
           <w:szCs w:val="32"/>
           <w:cs/>
         </w:rPr>
+        <w:lastRenderedPageBreak/>
         <w:t xml:space="preserve">เป็น </w:t>
       </w:r>
       <w:r>
@@ -9296,7 +9404,6 @@
           <w:sz w:val="36"/>
           <w:szCs w:val="36"/>
         </w:rPr>
-        <w:lastRenderedPageBreak/>
         <w:t>Exeption</w:t>
       </w:r>
       <w:proofErr w:type="spellEnd"/>
@@ -9351,6 +9458,7 @@
           <w:sz w:val="36"/>
           <w:szCs w:val="36"/>
         </w:rPr>
+        <w:lastRenderedPageBreak/>
         <w:drawing>
           <wp:inline distT="0" distB="0" distL="0" distR="0" wp14:anchorId="1A4990CA" wp14:editId="0037026D">
             <wp:extent cx="5943600" cy="3228975"/>
@@ -9489,10 +9597,9 @@
     <w:p>
       <w:pPr>
         <w:rPr>
-          <w:rFonts w:ascii="TH SarabunPSK" w:hAnsi="TH SarabunPSK" w:cs="TH SarabunPSK"/>
-          <w:sz w:val="32"/>
-          <w:szCs w:val="32"/>
-          <w:cs/>
+          <w:rFonts w:ascii="TH SarabunPSK" w:hAnsi="TH SarabunPSK" w:cs="TH SarabunPSK" w:hint="cs"/>
+          <w:sz w:val="32"/>
+          <w:szCs w:val="32"/>
         </w:rPr>
       </w:pPr>
       <w:r>
@@ -9538,26 +9645,36 @@
           <w:szCs w:val="32"/>
           <w:cs/>
         </w:rPr>
-        <w:t>หา</w:t>
-      </w:r>
-      <w:r>
-        <w:rPr>
-          <w:rFonts w:ascii="TH SarabunPSK" w:hAnsi="TH SarabunPSK" w:cs="TH SarabunPSK" w:hint="cs"/>
-          <w:sz w:val="32"/>
-          <w:szCs w:val="32"/>
-          <w:cs/>
-        </w:rPr>
-        <w:t>ค่า</w:t>
-      </w:r>
-      <w:r>
-        <w:rPr>
-          <w:rFonts w:ascii="TH SarabunPSK" w:hAnsi="TH SarabunPSK" w:cs="TH SarabunPSK" w:hint="cs"/>
-          <w:sz w:val="32"/>
-          <w:szCs w:val="32"/>
-          <w:cs/>
-        </w:rPr>
-        <w:t>ไม่เจอ</w:t>
-      </w:r>
+        <w:t xml:space="preserve">แก้ไขข้อมูลที่ไม่อนุญาตให้แก้ไข เช่น </w:t>
+      </w:r>
+      <w:proofErr w:type="spellStart"/>
+      <w:r>
+        <w:rPr>
+          <w:rFonts w:ascii="TH SarabunPSK" w:hAnsi="TH SarabunPSK" w:cs="TH SarabunPSK"/>
+          <w:sz w:val="32"/>
+          <w:szCs w:val="32"/>
+        </w:rPr>
+        <w:t>BookingName</w:t>
+      </w:r>
+      <w:proofErr w:type="spellEnd"/>
+      <w:r>
+        <w:rPr>
+          <w:rFonts w:ascii="TH SarabunPSK" w:hAnsi="TH SarabunPSK" w:cs="TH SarabunPSK"/>
+          <w:sz w:val="32"/>
+          <w:szCs w:val="32"/>
+        </w:rPr>
+        <w:t xml:space="preserve"> </w:t>
+      </w:r>
+      <w:proofErr w:type="spellStart"/>
+      <w:r>
+        <w:rPr>
+          <w:rFonts w:ascii="TH SarabunPSK" w:hAnsi="TH SarabunPSK" w:cs="TH SarabunPSK"/>
+          <w:sz w:val="32"/>
+          <w:szCs w:val="32"/>
+        </w:rPr>
+        <w:t>BookingEmail</w:t>
+      </w:r>
+      <w:proofErr w:type="spellEnd"/>
     </w:p>
     <w:p>
       <w:pPr>
@@ -9571,7 +9688,7 @@
     <w:p>
       <w:pPr>
         <w:rPr>
-          <w:rFonts w:ascii="TH SarabunPSK" w:hAnsi="TH SarabunPSK" w:cs="TH SarabunPSK" w:hint="cs"/>
+          <w:rFonts w:ascii="TH SarabunPSK" w:hAnsi="TH SarabunPSK" w:cs="TH SarabunPSK"/>
           <w:sz w:val="36"/>
           <w:szCs w:val="36"/>
         </w:rPr>
@@ -9985,7 +10102,7 @@
   <w:style w:type="paragraph" w:default="1" w:styleId="Normal">
     <w:name w:val="Normal"/>
     <w:qFormat/>
-    <w:rsid w:val="005A6078"/>
+    <w:rsid w:val="008B0FAB"/>
   </w:style>
   <w:style w:type="character" w:default="1" w:styleId="DefaultParagraphFont">
     <w:name w:val="Default Paragraph Font"/>

</xml_diff>